<commit_message>
Some change in the usecase diagram and add descriptions to 3/6 usecase
</commit_message>
<xml_diff>
--- a/Diagrams.docx
+++ b/Diagrams.docx
@@ -28,6 +28,170 @@
     </w:p>
     <w:p>
       <w:pPr>
+        <w:rPr>
+          <w:b/>
+          <w:bCs/>
+          <w:sz w:val="32"/>
+          <w:szCs w:val="32"/>
+        </w:rPr>
+      </w:pPr>
+      <w:r>
+        <w:rPr>
+          <w:b/>
+          <w:bCs/>
+          <w:noProof/>
+          <w:sz w:val="32"/>
+          <w:szCs w:val="32"/>
+        </w:rPr>
+        <w:drawing>
+          <wp:inline distT="0" distB="0" distL="0" distR="0" wp14:anchorId="1AC11B96" wp14:editId="5AC96B68">
+            <wp:extent cx="6505543" cy="3776134"/>
+            <wp:effectExtent l="0" t="0" r="0" b="0"/>
+            <wp:docPr id="1" name="Picture 1"/>
+            <wp:cNvGraphicFramePr>
+              <a:graphicFrameLocks xmlns:a="http://schemas.openxmlformats.org/drawingml/2006/main" noChangeAspect="1"/>
+            </wp:cNvGraphicFramePr>
+            <a:graphic xmlns:a="http://schemas.openxmlformats.org/drawingml/2006/main">
+              <a:graphicData uri="http://schemas.openxmlformats.org/drawingml/2006/picture">
+                <pic:pic xmlns:pic="http://schemas.openxmlformats.org/drawingml/2006/picture">
+                  <pic:nvPicPr>
+                    <pic:cNvPr id="1" name=""/>
+                    <pic:cNvPicPr/>
+                  </pic:nvPicPr>
+                  <pic:blipFill>
+                    <a:blip r:embed="rId6"/>
+                    <a:stretch>
+                      <a:fillRect/>
+                    </a:stretch>
+                  </pic:blipFill>
+                  <pic:spPr>
+                    <a:xfrm>
+                      <a:off x="0" y="0"/>
+                      <a:ext cx="6506274" cy="3776558"/>
+                    </a:xfrm>
+                    <a:prstGeom prst="rect">
+                      <a:avLst/>
+                    </a:prstGeom>
+                  </pic:spPr>
+                </pic:pic>
+              </a:graphicData>
+            </a:graphic>
+          </wp:inline>
+        </w:drawing>
+      </w:r>
+    </w:p>
+    <w:p>
+      <w:pPr>
+        <w:rPr>
+          <w:b/>
+          <w:bCs/>
+          <w:sz w:val="32"/>
+          <w:szCs w:val="32"/>
+        </w:rPr>
+      </w:pPr>
+    </w:p>
+    <w:p>
+      <w:pPr>
+        <w:rPr>
+          <w:b/>
+          <w:bCs/>
+          <w:sz w:val="32"/>
+          <w:szCs w:val="32"/>
+        </w:rPr>
+      </w:pPr>
+    </w:p>
+    <w:p>
+      <w:pPr>
+        <w:rPr>
+          <w:b/>
+          <w:bCs/>
+          <w:sz w:val="32"/>
+          <w:szCs w:val="32"/>
+        </w:rPr>
+      </w:pPr>
+    </w:p>
+    <w:p>
+      <w:pPr>
+        <w:rPr>
+          <w:b/>
+          <w:bCs/>
+          <w:sz w:val="32"/>
+          <w:szCs w:val="32"/>
+        </w:rPr>
+      </w:pPr>
+    </w:p>
+    <w:p>
+      <w:pPr>
+        <w:rPr>
+          <w:b/>
+          <w:bCs/>
+          <w:sz w:val="32"/>
+          <w:szCs w:val="32"/>
+        </w:rPr>
+      </w:pPr>
+    </w:p>
+    <w:p>
+      <w:pPr>
+        <w:rPr>
+          <w:b/>
+          <w:bCs/>
+          <w:sz w:val="32"/>
+          <w:szCs w:val="32"/>
+        </w:rPr>
+      </w:pPr>
+    </w:p>
+    <w:p>
+      <w:pPr>
+        <w:rPr>
+          <w:b/>
+          <w:bCs/>
+          <w:sz w:val="32"/>
+          <w:szCs w:val="32"/>
+        </w:rPr>
+      </w:pPr>
+    </w:p>
+    <w:p>
+      <w:pPr>
+        <w:rPr>
+          <w:b/>
+          <w:bCs/>
+          <w:sz w:val="32"/>
+          <w:szCs w:val="32"/>
+        </w:rPr>
+      </w:pPr>
+    </w:p>
+    <w:p>
+      <w:pPr>
+        <w:rPr>
+          <w:b/>
+          <w:bCs/>
+          <w:sz w:val="32"/>
+          <w:szCs w:val="32"/>
+        </w:rPr>
+      </w:pPr>
+    </w:p>
+    <w:p>
+      <w:pPr>
+        <w:rPr>
+          <w:b/>
+          <w:bCs/>
+          <w:sz w:val="32"/>
+          <w:szCs w:val="32"/>
+        </w:rPr>
+      </w:pPr>
+    </w:p>
+    <w:p>
+      <w:pPr>
+        <w:rPr>
+          <w:b/>
+          <w:bCs/>
+          <w:sz w:val="32"/>
+          <w:szCs w:val="32"/>
+        </w:rPr>
+      </w:pPr>
+    </w:p>
+    <w:p>
+      <w:pPr>
         <w:pStyle w:val="ListParagraph"/>
         <w:numPr>
           <w:ilvl w:val="1"/>
@@ -40,7 +204,6 @@
           <w:szCs w:val="32"/>
         </w:rPr>
       </w:pPr>
-      <w:proofErr w:type="spellStart"/>
       <w:r>
         <w:rPr>
           <w:b/>
@@ -48,9 +211,9 @@
           <w:sz w:val="32"/>
           <w:szCs w:val="32"/>
         </w:rPr>
-        <w:t>Usercase</w:t>
+        <w:lastRenderedPageBreak/>
+        <w:t>Purchase Ticket</w:t>
       </w:r>
-      <w:proofErr w:type="spellEnd"/>
       <w:r>
         <w:rPr>
           <w:b/>
@@ -58,8 +221,973 @@
           <w:sz w:val="32"/>
           <w:szCs w:val="32"/>
         </w:rPr>
-        <w:t xml:space="preserve"> 1 description</w:t>
+        <w:t xml:space="preserve"> descriptio</w:t>
       </w:r>
+      <w:r>
+        <w:rPr>
+          <w:b/>
+          <w:bCs/>
+          <w:sz w:val="32"/>
+          <w:szCs w:val="32"/>
+        </w:rPr>
+        <w:t>n</w:t>
+      </w:r>
+    </w:p>
+    <w:tbl>
+      <w:tblPr>
+        <w:tblStyle w:val="TableGrid"/>
+        <w:tblW w:w="0" w:type="auto"/>
+        <w:tblInd w:w="720" w:type="dxa"/>
+        <w:tblBorders>
+          <w:top w:val="single" w:sz="12" w:space="0" w:color="auto"/>
+          <w:left w:val="single" w:sz="12" w:space="0" w:color="auto"/>
+          <w:bottom w:val="single" w:sz="12" w:space="0" w:color="auto"/>
+          <w:right w:val="single" w:sz="12" w:space="0" w:color="auto"/>
+          <w:insideH w:val="single" w:sz="6" w:space="0" w:color="auto"/>
+          <w:insideV w:val="single" w:sz="6" w:space="0" w:color="auto"/>
+        </w:tblBorders>
+        <w:tblCellMar>
+          <w:bottom w:w="144" w:type="dxa"/>
+        </w:tblCellMar>
+        <w:tblLook w:val="04A0" w:firstRow="1" w:lastRow="0" w:firstColumn="1" w:lastColumn="0" w:noHBand="0" w:noVBand="1"/>
+      </w:tblPr>
+      <w:tblGrid>
+        <w:gridCol w:w="2415"/>
+        <w:gridCol w:w="2880"/>
+        <w:gridCol w:w="3315"/>
+      </w:tblGrid>
+      <w:tr>
+        <w:tc>
+          <w:tcPr>
+            <w:tcW w:w="2415" w:type="dxa"/>
+          </w:tcPr>
+          <w:p>
+            <w:pPr>
+              <w:rPr>
+                <w:b/>
+                <w:bCs/>
+                <w:sz w:val="26"/>
+                <w:szCs w:val="26"/>
+              </w:rPr>
+            </w:pPr>
+            <w:r>
+              <w:rPr>
+                <w:b/>
+                <w:bCs/>
+                <w:sz w:val="26"/>
+                <w:szCs w:val="26"/>
+              </w:rPr>
+              <w:t>Use case name:</w:t>
+            </w:r>
+          </w:p>
+        </w:tc>
+        <w:tc>
+          <w:tcPr>
+            <w:tcW w:w="6195" w:type="dxa"/>
+            <w:gridSpan w:val="2"/>
+          </w:tcPr>
+          <w:p>
+            <w:pPr>
+              <w:rPr>
+                <w:sz w:val="26"/>
+                <w:szCs w:val="26"/>
+              </w:rPr>
+            </w:pPr>
+            <w:r>
+              <w:rPr>
+                <w:sz w:val="26"/>
+                <w:szCs w:val="26"/>
+              </w:rPr>
+              <w:t>Purchase Ticket</w:t>
+            </w:r>
+          </w:p>
+        </w:tc>
+      </w:tr>
+      <w:tr>
+        <w:tc>
+          <w:tcPr>
+            <w:tcW w:w="2415" w:type="dxa"/>
+          </w:tcPr>
+          <w:p>
+            <w:pPr>
+              <w:rPr>
+                <w:b/>
+                <w:bCs/>
+                <w:sz w:val="26"/>
+                <w:szCs w:val="26"/>
+              </w:rPr>
+            </w:pPr>
+            <w:r>
+              <w:rPr>
+                <w:b/>
+                <w:bCs/>
+                <w:sz w:val="26"/>
+                <w:szCs w:val="26"/>
+              </w:rPr>
+              <w:t>Trigger event:</w:t>
+            </w:r>
+          </w:p>
+        </w:tc>
+        <w:tc>
+          <w:tcPr>
+            <w:tcW w:w="6195" w:type="dxa"/>
+            <w:gridSpan w:val="2"/>
+          </w:tcPr>
+          <w:p>
+            <w:pPr>
+              <w:rPr>
+                <w:sz w:val="26"/>
+                <w:szCs w:val="26"/>
+              </w:rPr>
+            </w:pPr>
+            <w:r>
+              <w:rPr>
+                <w:sz w:val="26"/>
+                <w:szCs w:val="26"/>
+              </w:rPr>
+              <w:t>C</w:t>
+            </w:r>
+            <w:r>
+              <w:rPr>
+                <w:sz w:val="26"/>
+                <w:szCs w:val="26"/>
+              </w:rPr>
+              <w:t>ustomer</w:t>
+            </w:r>
+            <w:r>
+              <w:rPr>
+                <w:sz w:val="26"/>
+                <w:szCs w:val="26"/>
+              </w:rPr>
+              <w:t xml:space="preserve"> hit</w:t>
+            </w:r>
+            <w:r>
+              <w:rPr>
+                <w:sz w:val="26"/>
+                <w:szCs w:val="26"/>
+              </w:rPr>
+              <w:t>s</w:t>
+            </w:r>
+            <w:r>
+              <w:rPr>
+                <w:sz w:val="26"/>
+                <w:szCs w:val="26"/>
+              </w:rPr>
+              <w:t xml:space="preserve"> the start button on the screen</w:t>
+            </w:r>
+          </w:p>
+        </w:tc>
+      </w:tr>
+      <w:tr>
+        <w:tc>
+          <w:tcPr>
+            <w:tcW w:w="2415" w:type="dxa"/>
+          </w:tcPr>
+          <w:p>
+            <w:pPr>
+              <w:rPr>
+                <w:b/>
+                <w:bCs/>
+                <w:sz w:val="26"/>
+                <w:szCs w:val="26"/>
+              </w:rPr>
+            </w:pPr>
+            <w:r>
+              <w:rPr>
+                <w:b/>
+                <w:bCs/>
+                <w:sz w:val="26"/>
+                <w:szCs w:val="26"/>
+              </w:rPr>
+              <w:t>Brief description:</w:t>
+            </w:r>
+          </w:p>
+        </w:tc>
+        <w:tc>
+          <w:tcPr>
+            <w:tcW w:w="6195" w:type="dxa"/>
+            <w:gridSpan w:val="2"/>
+          </w:tcPr>
+          <w:p>
+            <w:pPr>
+              <w:rPr>
+                <w:sz w:val="26"/>
+                <w:szCs w:val="26"/>
+              </w:rPr>
+            </w:pPr>
+            <w:r>
+              <w:rPr>
+                <w:sz w:val="26"/>
+                <w:szCs w:val="26"/>
+              </w:rPr>
+              <w:t>Customer purchase</w:t>
+            </w:r>
+            <w:r>
+              <w:rPr>
+                <w:sz w:val="26"/>
+                <w:szCs w:val="26"/>
+              </w:rPr>
+              <w:t>s</w:t>
+            </w:r>
+            <w:r>
+              <w:rPr>
+                <w:sz w:val="26"/>
+                <w:szCs w:val="26"/>
+              </w:rPr>
+              <w:t xml:space="preserve"> ticket for the selected destinations using available payment methods and </w:t>
+            </w:r>
+            <w:r>
+              <w:rPr>
+                <w:sz w:val="26"/>
+                <w:szCs w:val="26"/>
+              </w:rPr>
+              <w:t>receives a printed ticket with a barcod</w:t>
+            </w:r>
+          </w:p>
+        </w:tc>
+      </w:tr>
+      <w:tr>
+        <w:tc>
+          <w:tcPr>
+            <w:tcW w:w="2415" w:type="dxa"/>
+          </w:tcPr>
+          <w:p>
+            <w:pPr>
+              <w:rPr>
+                <w:b/>
+                <w:bCs/>
+                <w:sz w:val="26"/>
+                <w:szCs w:val="26"/>
+              </w:rPr>
+            </w:pPr>
+            <w:r>
+              <w:rPr>
+                <w:b/>
+                <w:bCs/>
+                <w:sz w:val="26"/>
+                <w:szCs w:val="26"/>
+              </w:rPr>
+              <w:t>Actors:</w:t>
+            </w:r>
+          </w:p>
+        </w:tc>
+        <w:tc>
+          <w:tcPr>
+            <w:tcW w:w="6195" w:type="dxa"/>
+            <w:gridSpan w:val="2"/>
+          </w:tcPr>
+          <w:p>
+            <w:pPr>
+              <w:rPr>
+                <w:sz w:val="26"/>
+                <w:szCs w:val="26"/>
+              </w:rPr>
+            </w:pPr>
+            <w:r>
+              <w:rPr>
+                <w:sz w:val="26"/>
+                <w:szCs w:val="26"/>
+              </w:rPr>
+              <w:t>Customer</w:t>
+            </w:r>
+          </w:p>
+        </w:tc>
+      </w:tr>
+      <w:tr>
+        <w:tc>
+          <w:tcPr>
+            <w:tcW w:w="2415" w:type="dxa"/>
+          </w:tcPr>
+          <w:p>
+            <w:pPr>
+              <w:rPr>
+                <w:b/>
+                <w:bCs/>
+                <w:sz w:val="26"/>
+                <w:szCs w:val="26"/>
+              </w:rPr>
+            </w:pPr>
+            <w:r>
+              <w:rPr>
+                <w:b/>
+                <w:bCs/>
+                <w:sz w:val="26"/>
+                <w:szCs w:val="26"/>
+              </w:rPr>
+              <w:t>Preconditions:</w:t>
+            </w:r>
+          </w:p>
+        </w:tc>
+        <w:tc>
+          <w:tcPr>
+            <w:tcW w:w="6195" w:type="dxa"/>
+            <w:gridSpan w:val="2"/>
+          </w:tcPr>
+          <w:p>
+            <w:pPr>
+              <w:rPr>
+                <w:sz w:val="26"/>
+                <w:szCs w:val="26"/>
+              </w:rPr>
+            </w:pPr>
+            <w:r>
+              <w:rPr>
+                <w:sz w:val="26"/>
+                <w:szCs w:val="26"/>
+              </w:rPr>
+              <w:t>TVM is connected to MRT system</w:t>
+            </w:r>
+            <w:r>
+              <w:rPr>
+                <w:sz w:val="26"/>
+                <w:szCs w:val="26"/>
+              </w:rPr>
+              <w:t xml:space="preserve"> and payment system</w:t>
+            </w:r>
+          </w:p>
+        </w:tc>
+      </w:tr>
+      <w:tr>
+        <w:tc>
+          <w:tcPr>
+            <w:tcW w:w="2415" w:type="dxa"/>
+          </w:tcPr>
+          <w:p>
+            <w:pPr>
+              <w:rPr>
+                <w:b/>
+                <w:bCs/>
+                <w:sz w:val="26"/>
+                <w:szCs w:val="26"/>
+              </w:rPr>
+            </w:pPr>
+            <w:r>
+              <w:rPr>
+                <w:b/>
+                <w:bCs/>
+                <w:sz w:val="26"/>
+                <w:szCs w:val="26"/>
+              </w:rPr>
+              <w:t>Post conditions:</w:t>
+            </w:r>
+          </w:p>
+        </w:tc>
+        <w:tc>
+          <w:tcPr>
+            <w:tcW w:w="6195" w:type="dxa"/>
+            <w:gridSpan w:val="2"/>
+          </w:tcPr>
+          <w:p>
+            <w:pPr>
+              <w:rPr>
+                <w:sz w:val="26"/>
+                <w:szCs w:val="26"/>
+              </w:rPr>
+            </w:pPr>
+            <w:r>
+              <w:rPr>
+                <w:sz w:val="26"/>
+                <w:szCs w:val="26"/>
+              </w:rPr>
+              <w:t>_The TVM issue</w:t>
+            </w:r>
+            <w:r>
+              <w:rPr>
+                <w:sz w:val="26"/>
+                <w:szCs w:val="26"/>
+              </w:rPr>
+              <w:t>s</w:t>
+            </w:r>
+            <w:r>
+              <w:rPr>
+                <w:sz w:val="26"/>
+                <w:szCs w:val="26"/>
+              </w:rPr>
+              <w:t xml:space="preserve"> a ticket with a bar code</w:t>
+            </w:r>
+          </w:p>
+          <w:p>
+            <w:pPr>
+              <w:rPr>
+                <w:sz w:val="26"/>
+                <w:szCs w:val="26"/>
+              </w:rPr>
+            </w:pPr>
+            <w:r>
+              <w:rPr>
+                <w:sz w:val="26"/>
+                <w:szCs w:val="26"/>
+              </w:rPr>
+              <w:t>_The TVM logs the transaction</w:t>
+            </w:r>
+          </w:p>
+        </w:tc>
+      </w:tr>
+      <w:tr>
+        <w:trPr>
+          <w:trHeight w:val="156"/>
+        </w:trPr>
+        <w:tc>
+          <w:tcPr>
+            <w:tcW w:w="2415" w:type="dxa"/>
+            <w:vMerge w:val="restart"/>
+          </w:tcPr>
+          <w:p>
+            <w:pPr>
+              <w:rPr>
+                <w:b/>
+                <w:bCs/>
+                <w:sz w:val="26"/>
+                <w:szCs w:val="26"/>
+              </w:rPr>
+            </w:pPr>
+            <w:r>
+              <w:rPr>
+                <w:b/>
+                <w:bCs/>
+                <w:sz w:val="26"/>
+                <w:szCs w:val="26"/>
+              </w:rPr>
+              <w:t>Flow of activities:</w:t>
+            </w:r>
+          </w:p>
+        </w:tc>
+        <w:tc>
+          <w:tcPr>
+            <w:tcW w:w="2880" w:type="dxa"/>
+          </w:tcPr>
+          <w:p>
+            <w:pPr>
+              <w:jc w:val="center"/>
+              <w:rPr>
+                <w:sz w:val="26"/>
+                <w:szCs w:val="26"/>
+              </w:rPr>
+            </w:pPr>
+            <w:r>
+              <w:rPr>
+                <w:sz w:val="26"/>
+                <w:szCs w:val="26"/>
+              </w:rPr>
+              <w:t>Actor</w:t>
+            </w:r>
+          </w:p>
+        </w:tc>
+        <w:tc>
+          <w:tcPr>
+            <w:tcW w:w="3315" w:type="dxa"/>
+          </w:tcPr>
+          <w:p>
+            <w:pPr>
+              <w:jc w:val="center"/>
+              <w:rPr>
+                <w:sz w:val="26"/>
+                <w:szCs w:val="26"/>
+              </w:rPr>
+            </w:pPr>
+            <w:r>
+              <w:rPr>
+                <w:sz w:val="26"/>
+                <w:szCs w:val="26"/>
+              </w:rPr>
+              <w:t>System</w:t>
+            </w:r>
+          </w:p>
+        </w:tc>
+      </w:tr>
+      <w:tr>
+        <w:trPr>
+          <w:trHeight w:val="156"/>
+        </w:trPr>
+        <w:tc>
+          <w:tcPr>
+            <w:tcW w:w="2415" w:type="dxa"/>
+            <w:vMerge/>
+          </w:tcPr>
+          <w:p>
+            <w:pPr>
+              <w:rPr>
+                <w:b/>
+                <w:bCs/>
+                <w:sz w:val="26"/>
+                <w:szCs w:val="26"/>
+              </w:rPr>
+            </w:pPr>
+          </w:p>
+        </w:tc>
+        <w:tc>
+          <w:tcPr>
+            <w:tcW w:w="2880" w:type="dxa"/>
+          </w:tcPr>
+          <w:p>
+            <w:pPr>
+              <w:rPr>
+                <w:sz w:val="26"/>
+                <w:szCs w:val="26"/>
+              </w:rPr>
+            </w:pPr>
+            <w:r>
+              <w:rPr>
+                <w:sz w:val="26"/>
+                <w:szCs w:val="26"/>
+              </w:rPr>
+              <w:t>1</w:t>
+            </w:r>
+            <w:r>
+              <w:rPr>
+                <w:sz w:val="26"/>
+                <w:szCs w:val="26"/>
+              </w:rPr>
+              <w:t>.</w:t>
+            </w:r>
+            <w:r>
+              <w:rPr>
+                <w:sz w:val="26"/>
+                <w:szCs w:val="26"/>
+              </w:rPr>
+              <w:t xml:space="preserve"> </w:t>
+            </w:r>
+            <w:r>
+              <w:rPr>
+                <w:sz w:val="26"/>
+                <w:szCs w:val="26"/>
+              </w:rPr>
+              <w:t>Customer select</w:t>
+            </w:r>
+            <w:r>
+              <w:rPr>
+                <w:sz w:val="26"/>
+                <w:szCs w:val="26"/>
+              </w:rPr>
+              <w:t>s</w:t>
+            </w:r>
+            <w:r>
+              <w:rPr>
+                <w:sz w:val="26"/>
+                <w:szCs w:val="26"/>
+              </w:rPr>
+              <w:t xml:space="preserve"> destination from the TVM menu</w:t>
+            </w:r>
+          </w:p>
+          <w:p>
+            <w:pPr>
+              <w:rPr>
+                <w:sz w:val="26"/>
+                <w:szCs w:val="26"/>
+              </w:rPr>
+            </w:pPr>
+            <w:r>
+              <w:rPr>
+                <w:sz w:val="26"/>
+                <w:szCs w:val="26"/>
+              </w:rPr>
+              <w:t>2</w:t>
+            </w:r>
+            <w:r>
+              <w:rPr>
+                <w:sz w:val="26"/>
+                <w:szCs w:val="26"/>
+              </w:rPr>
+              <w:t>.</w:t>
+            </w:r>
+            <w:r>
+              <w:rPr>
+                <w:sz w:val="26"/>
+                <w:szCs w:val="26"/>
+              </w:rPr>
+              <w:t xml:space="preserve"> </w:t>
+            </w:r>
+            <w:r>
+              <w:rPr>
+                <w:sz w:val="26"/>
+                <w:szCs w:val="26"/>
+              </w:rPr>
+              <w:t>Customer select</w:t>
+            </w:r>
+            <w:r>
+              <w:rPr>
+                <w:sz w:val="26"/>
+                <w:szCs w:val="26"/>
+              </w:rPr>
+              <w:t xml:space="preserve">s mode of </w:t>
+            </w:r>
+            <w:r>
+              <w:rPr>
+                <w:sz w:val="26"/>
+                <w:szCs w:val="26"/>
+              </w:rPr>
+              <w:t>payment</w:t>
+            </w:r>
+            <w:r>
+              <w:rPr>
+                <w:sz w:val="26"/>
+                <w:szCs w:val="26"/>
+              </w:rPr>
+              <w:t>,</w:t>
+            </w:r>
+            <w:r>
+              <w:rPr>
+                <w:sz w:val="26"/>
+                <w:szCs w:val="26"/>
+              </w:rPr>
+              <w:t xml:space="preserve"> confirm</w:t>
+            </w:r>
+            <w:r>
+              <w:rPr>
+                <w:sz w:val="26"/>
+                <w:szCs w:val="26"/>
+              </w:rPr>
+              <w:t xml:space="preserve">s </w:t>
+            </w:r>
+            <w:r>
+              <w:rPr>
+                <w:sz w:val="26"/>
+                <w:szCs w:val="26"/>
+              </w:rPr>
+              <w:t>payment</w:t>
+            </w:r>
+            <w:r>
+              <w:rPr>
+                <w:sz w:val="26"/>
+                <w:szCs w:val="26"/>
+              </w:rPr>
+              <w:t xml:space="preserve"> and pays</w:t>
+            </w:r>
+          </w:p>
+          <w:p>
+            <w:pPr>
+              <w:rPr>
+                <w:sz w:val="26"/>
+                <w:szCs w:val="26"/>
+              </w:rPr>
+            </w:pPr>
+          </w:p>
+        </w:tc>
+        <w:tc>
+          <w:tcPr>
+            <w:tcW w:w="3315" w:type="dxa"/>
+          </w:tcPr>
+          <w:p>
+            <w:pPr>
+              <w:rPr>
+                <w:sz w:val="26"/>
+                <w:szCs w:val="26"/>
+              </w:rPr>
+            </w:pPr>
+            <w:r>
+              <w:rPr>
+                <w:sz w:val="26"/>
+                <w:szCs w:val="26"/>
+              </w:rPr>
+              <w:t>1.1 TVM display</w:t>
+            </w:r>
+            <w:r>
+              <w:rPr>
+                <w:sz w:val="26"/>
+                <w:szCs w:val="26"/>
+              </w:rPr>
+              <w:t>s</w:t>
+            </w:r>
+            <w:r>
+              <w:rPr>
+                <w:sz w:val="26"/>
+                <w:szCs w:val="26"/>
+              </w:rPr>
+              <w:t xml:space="preserve"> available routes</w:t>
+            </w:r>
+            <w:r>
+              <w:rPr>
+                <w:sz w:val="26"/>
+                <w:szCs w:val="26"/>
+              </w:rPr>
+              <w:t xml:space="preserve"> </w:t>
+            </w:r>
+            <w:r>
+              <w:rPr>
+                <w:sz w:val="26"/>
+                <w:szCs w:val="26"/>
+              </w:rPr>
+              <w:t>calculate</w:t>
+            </w:r>
+            <w:r>
+              <w:rPr>
+                <w:sz w:val="26"/>
+                <w:szCs w:val="26"/>
+              </w:rPr>
+              <w:t>s</w:t>
+            </w:r>
+            <w:r>
+              <w:rPr>
+                <w:sz w:val="26"/>
+                <w:szCs w:val="26"/>
+              </w:rPr>
+              <w:t xml:space="preserve"> ticket price and display it on screen</w:t>
+            </w:r>
+          </w:p>
+          <w:p>
+            <w:pPr>
+              <w:rPr>
+                <w:sz w:val="26"/>
+                <w:szCs w:val="26"/>
+              </w:rPr>
+            </w:pPr>
+            <w:r>
+              <w:rPr>
+                <w:sz w:val="26"/>
+                <w:szCs w:val="26"/>
+              </w:rPr>
+              <w:t>1</w:t>
+            </w:r>
+            <w:r>
+              <w:rPr>
+                <w:sz w:val="26"/>
+                <w:szCs w:val="26"/>
+              </w:rPr>
+              <w:t>.2 TVM prompt</w:t>
+            </w:r>
+            <w:r>
+              <w:rPr>
+                <w:sz w:val="26"/>
+                <w:szCs w:val="26"/>
+              </w:rPr>
+              <w:t>s</w:t>
+            </w:r>
+            <w:r>
+              <w:rPr>
+                <w:sz w:val="26"/>
+                <w:szCs w:val="26"/>
+              </w:rPr>
+              <w:t xml:space="preserve"> customer to select</w:t>
+            </w:r>
+            <w:r>
+              <w:rPr>
+                <w:sz w:val="26"/>
+                <w:szCs w:val="26"/>
+              </w:rPr>
+              <w:t xml:space="preserve"> ticket quantity and</w:t>
+            </w:r>
+            <w:r>
+              <w:rPr>
+                <w:sz w:val="26"/>
+                <w:szCs w:val="26"/>
+              </w:rPr>
+              <w:t xml:space="preserve"> mode of payment</w:t>
+            </w:r>
+          </w:p>
+          <w:p>
+            <w:pPr>
+              <w:rPr>
+                <w:sz w:val="26"/>
+                <w:szCs w:val="26"/>
+              </w:rPr>
+            </w:pPr>
+            <w:r>
+              <w:rPr>
+                <w:sz w:val="26"/>
+                <w:szCs w:val="26"/>
+              </w:rPr>
+              <w:t>2</w:t>
+            </w:r>
+            <w:r>
+              <w:rPr>
+                <w:sz w:val="26"/>
+                <w:szCs w:val="26"/>
+              </w:rPr>
+              <w:t xml:space="preserve">.1 </w:t>
+            </w:r>
+            <w:r>
+              <w:rPr>
+                <w:sz w:val="26"/>
+                <w:szCs w:val="26"/>
+              </w:rPr>
+              <w:t xml:space="preserve">Charged customer bank account or display QR code base on selected payment method and wait for transaction </w:t>
+            </w:r>
+            <w:r>
+              <w:rPr>
+                <w:sz w:val="26"/>
+                <w:szCs w:val="26"/>
+              </w:rPr>
+              <w:t>processed</w:t>
+            </w:r>
+          </w:p>
+          <w:p>
+            <w:pPr>
+              <w:rPr>
+                <w:sz w:val="26"/>
+                <w:szCs w:val="26"/>
+              </w:rPr>
+            </w:pPr>
+            <w:r>
+              <w:rPr>
+                <w:sz w:val="26"/>
+                <w:szCs w:val="26"/>
+              </w:rPr>
+              <w:t>2</w:t>
+            </w:r>
+            <w:r>
+              <w:rPr>
+                <w:sz w:val="26"/>
+                <w:szCs w:val="26"/>
+              </w:rPr>
+              <w:t xml:space="preserve">.2 </w:t>
+            </w:r>
+            <w:r>
+              <w:rPr>
+                <w:sz w:val="26"/>
+                <w:szCs w:val="26"/>
+              </w:rPr>
+              <w:t>TVM issues tickets with barcode and logs the transaction after the transaction is complete</w:t>
+            </w:r>
+          </w:p>
+        </w:tc>
+      </w:tr>
+      <w:tr>
+        <w:tc>
+          <w:tcPr>
+            <w:tcW w:w="2415" w:type="dxa"/>
+          </w:tcPr>
+          <w:p>
+            <w:pPr>
+              <w:rPr>
+                <w:b/>
+                <w:bCs/>
+                <w:sz w:val="26"/>
+                <w:szCs w:val="26"/>
+              </w:rPr>
+            </w:pPr>
+            <w:r>
+              <w:rPr>
+                <w:b/>
+                <w:bCs/>
+                <w:sz w:val="26"/>
+                <w:szCs w:val="26"/>
+              </w:rPr>
+              <w:t>Alternative flow:</w:t>
+            </w:r>
+          </w:p>
+        </w:tc>
+        <w:tc>
+          <w:tcPr>
+            <w:tcW w:w="6195" w:type="dxa"/>
+            <w:gridSpan w:val="2"/>
+          </w:tcPr>
+          <w:p>
+            <w:pPr>
+              <w:rPr>
+                <w:sz w:val="26"/>
+                <w:szCs w:val="26"/>
+              </w:rPr>
+            </w:pPr>
+            <w:r>
+              <w:rPr>
+                <w:sz w:val="26"/>
+                <w:szCs w:val="26"/>
+              </w:rPr>
+              <w:t xml:space="preserve">_ </w:t>
+            </w:r>
+            <w:r>
+              <w:rPr>
+                <w:sz w:val="26"/>
+                <w:szCs w:val="26"/>
+              </w:rPr>
+              <w:t>Go back to previous step if c</w:t>
+            </w:r>
+            <w:r>
+              <w:rPr>
+                <w:sz w:val="26"/>
+                <w:szCs w:val="26"/>
+              </w:rPr>
+              <w:t xml:space="preserve">ustomer </w:t>
+            </w:r>
+            <w:r>
+              <w:rPr>
+                <w:sz w:val="26"/>
+                <w:szCs w:val="26"/>
+              </w:rPr>
+              <w:t>want to</w:t>
+            </w:r>
+            <w:r>
+              <w:rPr>
+                <w:sz w:val="26"/>
+                <w:szCs w:val="26"/>
+              </w:rPr>
+              <w:t xml:space="preserve"> change destination or payment method</w:t>
+            </w:r>
+          </w:p>
+          <w:p>
+            <w:pPr>
+              <w:rPr>
+                <w:sz w:val="26"/>
+                <w:szCs w:val="26"/>
+              </w:rPr>
+            </w:pPr>
+            <w:r>
+              <w:rPr>
+                <w:sz w:val="26"/>
+                <w:szCs w:val="26"/>
+              </w:rPr>
+              <w:t>_ Customer can cancel the transaction before confirmation</w:t>
+            </w:r>
+          </w:p>
+        </w:tc>
+      </w:tr>
+      <w:tr>
+        <w:tc>
+          <w:tcPr>
+            <w:tcW w:w="2415" w:type="dxa"/>
+          </w:tcPr>
+          <w:p>
+            <w:pPr>
+              <w:rPr>
+                <w:b/>
+                <w:bCs/>
+                <w:sz w:val="26"/>
+                <w:szCs w:val="26"/>
+              </w:rPr>
+            </w:pPr>
+            <w:r>
+              <w:rPr>
+                <w:b/>
+                <w:bCs/>
+                <w:sz w:val="26"/>
+                <w:szCs w:val="26"/>
+              </w:rPr>
+              <w:t>Exception conditions:</w:t>
+            </w:r>
+          </w:p>
+        </w:tc>
+        <w:tc>
+          <w:tcPr>
+            <w:tcW w:w="6195" w:type="dxa"/>
+            <w:gridSpan w:val="2"/>
+          </w:tcPr>
+          <w:p>
+            <w:pPr>
+              <w:rPr>
+                <w:sz w:val="26"/>
+                <w:szCs w:val="26"/>
+              </w:rPr>
+            </w:pPr>
+            <w:r>
+              <w:rPr>
+                <w:sz w:val="26"/>
+                <w:szCs w:val="26"/>
+              </w:rPr>
+              <w:t>The TVM displays an error message and logs the error in the error logs if there is an error during the transaction process</w:t>
+            </w:r>
+          </w:p>
+        </w:tc>
+      </w:tr>
+    </w:tbl>
+    <w:p>
+      <w:pPr>
+        <w:rPr>
+          <w:b/>
+          <w:bCs/>
+          <w:sz w:val="32"/>
+          <w:szCs w:val="32"/>
+        </w:rPr>
+      </w:pPr>
     </w:p>
     <w:p>
       <w:pPr>
@@ -75,7 +1203,6 @@
           <w:szCs w:val="32"/>
         </w:rPr>
       </w:pPr>
-      <w:proofErr w:type="spellStart"/>
       <w:r>
         <w:rPr>
           <w:b/>
@@ -83,9 +1210,9 @@
           <w:sz w:val="32"/>
           <w:szCs w:val="32"/>
         </w:rPr>
-        <w:t>Usercase</w:t>
+        <w:lastRenderedPageBreak/>
+        <w:t>Feedback</w:t>
       </w:r>
-      <w:proofErr w:type="spellEnd"/>
       <w:r>
         <w:rPr>
           <w:b/>
@@ -93,26 +1220,767 @@
           <w:sz w:val="32"/>
           <w:szCs w:val="32"/>
         </w:rPr>
-        <w:t xml:space="preserve"> </w:t>
+        <w:t xml:space="preserve"> description</w:t>
       </w:r>
-      <w:r>
+    </w:p>
+    <w:tbl>
+      <w:tblPr>
+        <w:tblStyle w:val="TableGrid"/>
+        <w:tblW w:w="0" w:type="auto"/>
+        <w:tblInd w:w="720" w:type="dxa"/>
+        <w:tblBorders>
+          <w:top w:val="single" w:sz="12" w:space="0" w:color="auto"/>
+          <w:left w:val="single" w:sz="12" w:space="0" w:color="auto"/>
+          <w:bottom w:val="single" w:sz="12" w:space="0" w:color="auto"/>
+          <w:right w:val="single" w:sz="12" w:space="0" w:color="auto"/>
+          <w:insideH w:val="single" w:sz="6" w:space="0" w:color="auto"/>
+          <w:insideV w:val="single" w:sz="6" w:space="0" w:color="auto"/>
+        </w:tblBorders>
+        <w:tblCellMar>
+          <w:bottom w:w="144" w:type="dxa"/>
+        </w:tblCellMar>
+        <w:tblLook w:val="04A0" w:firstRow="1" w:lastRow="0" w:firstColumn="1" w:lastColumn="0" w:noHBand="0" w:noVBand="1"/>
+      </w:tblPr>
+      <w:tblGrid>
+        <w:gridCol w:w="2603"/>
+        <w:gridCol w:w="3003"/>
+        <w:gridCol w:w="3004"/>
+      </w:tblGrid>
+      <w:tr>
+        <w:tc>
+          <w:tcPr>
+            <w:tcW w:w="2603" w:type="dxa"/>
+          </w:tcPr>
+          <w:p>
+            <w:pPr>
+              <w:rPr>
+                <w:b/>
+                <w:bCs/>
+                <w:sz w:val="26"/>
+                <w:szCs w:val="26"/>
+              </w:rPr>
+            </w:pPr>
+            <w:r>
+              <w:rPr>
+                <w:b/>
+                <w:bCs/>
+                <w:sz w:val="26"/>
+                <w:szCs w:val="26"/>
+              </w:rPr>
+              <w:t>Use case name:</w:t>
+            </w:r>
+          </w:p>
+        </w:tc>
+        <w:tc>
+          <w:tcPr>
+            <w:tcW w:w="6007" w:type="dxa"/>
+            <w:gridSpan w:val="2"/>
+          </w:tcPr>
+          <w:p>
+            <w:pPr>
+              <w:tabs>
+                <w:tab w:val="left" w:pos="2400"/>
+              </w:tabs>
+              <w:rPr>
+                <w:sz w:val="26"/>
+                <w:szCs w:val="26"/>
+              </w:rPr>
+            </w:pPr>
+            <w:r>
+              <w:rPr>
+                <w:sz w:val="26"/>
+                <w:szCs w:val="26"/>
+              </w:rPr>
+              <w:t>Feedback</w:t>
+            </w:r>
+          </w:p>
+        </w:tc>
+      </w:tr>
+      <w:tr>
+        <w:tc>
+          <w:tcPr>
+            <w:tcW w:w="2603" w:type="dxa"/>
+          </w:tcPr>
+          <w:p>
+            <w:pPr>
+              <w:rPr>
+                <w:b/>
+                <w:bCs/>
+                <w:sz w:val="26"/>
+                <w:szCs w:val="26"/>
+              </w:rPr>
+            </w:pPr>
+            <w:r>
+              <w:rPr>
+                <w:b/>
+                <w:bCs/>
+                <w:sz w:val="26"/>
+                <w:szCs w:val="26"/>
+              </w:rPr>
+              <w:t>Trigger event:</w:t>
+            </w:r>
+          </w:p>
+        </w:tc>
+        <w:tc>
+          <w:tcPr>
+            <w:tcW w:w="6007" w:type="dxa"/>
+            <w:gridSpan w:val="2"/>
+          </w:tcPr>
+          <w:p>
+            <w:pPr>
+              <w:tabs>
+                <w:tab w:val="right" w:pos="5791"/>
+              </w:tabs>
+              <w:rPr>
+                <w:sz w:val="26"/>
+                <w:szCs w:val="26"/>
+              </w:rPr>
+            </w:pPr>
+            <w:r>
+              <w:rPr>
+                <w:sz w:val="26"/>
+                <w:szCs w:val="26"/>
+              </w:rPr>
+              <w:t xml:space="preserve">Customer hit the </w:t>
+            </w:r>
+            <w:r>
+              <w:rPr>
+                <w:sz w:val="26"/>
+                <w:szCs w:val="26"/>
+              </w:rPr>
+              <w:t xml:space="preserve">feedback </w:t>
+            </w:r>
+            <w:r>
+              <w:rPr>
+                <w:sz w:val="26"/>
+                <w:szCs w:val="26"/>
+              </w:rPr>
+              <w:t>button</w:t>
+            </w:r>
+          </w:p>
+        </w:tc>
+      </w:tr>
+      <w:tr>
+        <w:tc>
+          <w:tcPr>
+            <w:tcW w:w="2603" w:type="dxa"/>
+          </w:tcPr>
+          <w:p>
+            <w:pPr>
+              <w:rPr>
+                <w:b/>
+                <w:bCs/>
+                <w:sz w:val="26"/>
+                <w:szCs w:val="26"/>
+              </w:rPr>
+            </w:pPr>
+            <w:r>
+              <w:rPr>
+                <w:b/>
+                <w:bCs/>
+                <w:sz w:val="26"/>
+                <w:szCs w:val="26"/>
+              </w:rPr>
+              <w:t>Brief description:</w:t>
+            </w:r>
+          </w:p>
+        </w:tc>
+        <w:tc>
+          <w:tcPr>
+            <w:tcW w:w="6007" w:type="dxa"/>
+            <w:gridSpan w:val="2"/>
+          </w:tcPr>
+          <w:p>
+            <w:pPr>
+              <w:rPr>
+                <w:sz w:val="26"/>
+                <w:szCs w:val="26"/>
+              </w:rPr>
+            </w:pPr>
+            <w:r>
+              <w:rPr>
+                <w:sz w:val="26"/>
+                <w:szCs w:val="26"/>
+              </w:rPr>
+              <w:t>Customer</w:t>
+            </w:r>
+            <w:r>
+              <w:rPr>
+                <w:sz w:val="26"/>
+                <w:szCs w:val="26"/>
+              </w:rPr>
+              <w:t xml:space="preserve"> provide feedback on the TVM experiences</w:t>
+            </w:r>
+          </w:p>
+        </w:tc>
+      </w:tr>
+      <w:tr>
+        <w:tc>
+          <w:tcPr>
+            <w:tcW w:w="2603" w:type="dxa"/>
+          </w:tcPr>
+          <w:p>
+            <w:pPr>
+              <w:rPr>
+                <w:b/>
+                <w:bCs/>
+                <w:sz w:val="26"/>
+                <w:szCs w:val="26"/>
+              </w:rPr>
+            </w:pPr>
+            <w:r>
+              <w:rPr>
+                <w:b/>
+                <w:bCs/>
+                <w:sz w:val="26"/>
+                <w:szCs w:val="26"/>
+              </w:rPr>
+              <w:t>Actors:</w:t>
+            </w:r>
+          </w:p>
+        </w:tc>
+        <w:tc>
+          <w:tcPr>
+            <w:tcW w:w="6007" w:type="dxa"/>
+            <w:gridSpan w:val="2"/>
+          </w:tcPr>
+          <w:p>
+            <w:pPr>
+              <w:rPr>
+                <w:sz w:val="26"/>
+                <w:szCs w:val="26"/>
+              </w:rPr>
+            </w:pPr>
+            <w:r>
+              <w:rPr>
+                <w:sz w:val="26"/>
+                <w:szCs w:val="26"/>
+              </w:rPr>
+              <w:t>Customer</w:t>
+            </w:r>
+          </w:p>
+        </w:tc>
+      </w:tr>
+      <w:tr>
+        <w:tc>
+          <w:tcPr>
+            <w:tcW w:w="2603" w:type="dxa"/>
+          </w:tcPr>
+          <w:p>
+            <w:pPr>
+              <w:rPr>
+                <w:b/>
+                <w:bCs/>
+                <w:sz w:val="26"/>
+                <w:szCs w:val="26"/>
+              </w:rPr>
+            </w:pPr>
+            <w:r>
+              <w:rPr>
+                <w:b/>
+                <w:bCs/>
+                <w:sz w:val="26"/>
+                <w:szCs w:val="26"/>
+              </w:rPr>
+              <w:t>Preconditions:</w:t>
+            </w:r>
+          </w:p>
+        </w:tc>
+        <w:tc>
+          <w:tcPr>
+            <w:tcW w:w="6007" w:type="dxa"/>
+            <w:gridSpan w:val="2"/>
+          </w:tcPr>
+          <w:p>
+            <w:pPr>
+              <w:rPr>
+                <w:sz w:val="26"/>
+                <w:szCs w:val="26"/>
+              </w:rPr>
+            </w:pPr>
+            <w:r>
+              <w:rPr>
+                <w:sz w:val="26"/>
+                <w:szCs w:val="26"/>
+              </w:rPr>
+              <w:t>None</w:t>
+            </w:r>
+          </w:p>
+        </w:tc>
+      </w:tr>
+      <w:tr>
+        <w:tc>
+          <w:tcPr>
+            <w:tcW w:w="2603" w:type="dxa"/>
+          </w:tcPr>
+          <w:p>
+            <w:pPr>
+              <w:rPr>
+                <w:b/>
+                <w:bCs/>
+                <w:sz w:val="26"/>
+                <w:szCs w:val="26"/>
+              </w:rPr>
+            </w:pPr>
+            <w:r>
+              <w:rPr>
+                <w:b/>
+                <w:bCs/>
+                <w:sz w:val="26"/>
+                <w:szCs w:val="26"/>
+              </w:rPr>
+              <w:t>Post conditions:</w:t>
+            </w:r>
+          </w:p>
+        </w:tc>
+        <w:tc>
+          <w:tcPr>
+            <w:tcW w:w="6007" w:type="dxa"/>
+            <w:gridSpan w:val="2"/>
+          </w:tcPr>
+          <w:p>
+            <w:pPr>
+              <w:rPr>
+                <w:sz w:val="26"/>
+                <w:szCs w:val="26"/>
+              </w:rPr>
+            </w:pPr>
+            <w:r>
+              <w:rPr>
+                <w:sz w:val="26"/>
+                <w:szCs w:val="26"/>
+              </w:rPr>
+              <w:t xml:space="preserve">Customer feedback </w:t>
+            </w:r>
+            <w:r>
+              <w:rPr>
+                <w:sz w:val="26"/>
+                <w:szCs w:val="26"/>
+              </w:rPr>
+              <w:t xml:space="preserve">is logged in the </w:t>
+            </w:r>
+            <w:r>
+              <w:rPr>
+                <w:sz w:val="26"/>
+                <w:szCs w:val="26"/>
+              </w:rPr>
+              <w:t>feedback</w:t>
+            </w:r>
+            <w:r>
+              <w:rPr>
+                <w:sz w:val="26"/>
+                <w:szCs w:val="26"/>
+              </w:rPr>
+              <w:t xml:space="preserve"> logs</w:t>
+            </w:r>
+            <w:r>
+              <w:rPr>
+                <w:sz w:val="26"/>
+                <w:szCs w:val="26"/>
+              </w:rPr>
+              <w:t xml:space="preserve"> for further action</w:t>
+            </w:r>
+          </w:p>
+        </w:tc>
+      </w:tr>
+      <w:tr>
+        <w:trPr>
+          <w:trHeight w:val="156"/>
+        </w:trPr>
+        <w:tc>
+          <w:tcPr>
+            <w:tcW w:w="2603" w:type="dxa"/>
+            <w:vMerge w:val="restart"/>
+          </w:tcPr>
+          <w:p>
+            <w:pPr>
+              <w:rPr>
+                <w:b/>
+                <w:bCs/>
+                <w:sz w:val="26"/>
+                <w:szCs w:val="26"/>
+              </w:rPr>
+            </w:pPr>
+            <w:r>
+              <w:rPr>
+                <w:b/>
+                <w:bCs/>
+                <w:sz w:val="26"/>
+                <w:szCs w:val="26"/>
+              </w:rPr>
+              <w:t>Flow of activities:</w:t>
+            </w:r>
+          </w:p>
+        </w:tc>
+        <w:tc>
+          <w:tcPr>
+            <w:tcW w:w="3003" w:type="dxa"/>
+          </w:tcPr>
+          <w:p>
+            <w:pPr>
+              <w:jc w:val="center"/>
+              <w:rPr>
+                <w:sz w:val="26"/>
+                <w:szCs w:val="26"/>
+              </w:rPr>
+            </w:pPr>
+            <w:r>
+              <w:rPr>
+                <w:sz w:val="26"/>
+                <w:szCs w:val="26"/>
+              </w:rPr>
+              <w:t>Actor</w:t>
+            </w:r>
+          </w:p>
+        </w:tc>
+        <w:tc>
+          <w:tcPr>
+            <w:tcW w:w="3004" w:type="dxa"/>
+          </w:tcPr>
+          <w:p>
+            <w:pPr>
+              <w:jc w:val="center"/>
+              <w:rPr>
+                <w:sz w:val="26"/>
+                <w:szCs w:val="26"/>
+              </w:rPr>
+            </w:pPr>
+            <w:r>
+              <w:rPr>
+                <w:sz w:val="26"/>
+                <w:szCs w:val="26"/>
+              </w:rPr>
+              <w:t>System</w:t>
+            </w:r>
+          </w:p>
+        </w:tc>
+      </w:tr>
+      <w:tr>
+        <w:trPr>
+          <w:trHeight w:val="156"/>
+        </w:trPr>
+        <w:tc>
+          <w:tcPr>
+            <w:tcW w:w="2603" w:type="dxa"/>
+            <w:vMerge/>
+          </w:tcPr>
+          <w:p>
+            <w:pPr>
+              <w:rPr>
+                <w:b/>
+                <w:bCs/>
+                <w:sz w:val="26"/>
+                <w:szCs w:val="26"/>
+              </w:rPr>
+            </w:pPr>
+          </w:p>
+        </w:tc>
+        <w:tc>
+          <w:tcPr>
+            <w:tcW w:w="3003" w:type="dxa"/>
+          </w:tcPr>
+          <w:p>
+            <w:pPr>
+              <w:rPr>
+                <w:sz w:val="26"/>
+                <w:szCs w:val="26"/>
+              </w:rPr>
+            </w:pPr>
+            <w:r>
+              <w:rPr>
+                <w:sz w:val="26"/>
+                <w:szCs w:val="26"/>
+              </w:rPr>
+              <w:t xml:space="preserve">1. Customer select the </w:t>
+            </w:r>
+            <w:r>
+              <w:rPr>
+                <w:sz w:val="26"/>
+                <w:szCs w:val="26"/>
+              </w:rPr>
+              <w:t>feedback</w:t>
+            </w:r>
+            <w:r>
+              <w:rPr>
+                <w:sz w:val="26"/>
+                <w:szCs w:val="26"/>
+              </w:rPr>
+              <w:t xml:space="preserve"> option on the menu</w:t>
+            </w:r>
+          </w:p>
+          <w:p>
+            <w:pPr>
+              <w:rPr>
+                <w:sz w:val="26"/>
+                <w:szCs w:val="26"/>
+              </w:rPr>
+            </w:pPr>
+            <w:r>
+              <w:rPr>
+                <w:sz w:val="26"/>
+                <w:szCs w:val="26"/>
+              </w:rPr>
+              <w:t xml:space="preserve">2. Customer input </w:t>
+            </w:r>
+            <w:r>
+              <w:rPr>
+                <w:sz w:val="26"/>
+                <w:szCs w:val="26"/>
+              </w:rPr>
+              <w:t xml:space="preserve">their experiences and </w:t>
+            </w:r>
+            <w:r>
+              <w:rPr>
+                <w:sz w:val="26"/>
+                <w:szCs w:val="26"/>
+              </w:rPr>
+              <w:t xml:space="preserve">submit the </w:t>
+            </w:r>
+            <w:r>
+              <w:rPr>
+                <w:sz w:val="26"/>
+                <w:szCs w:val="26"/>
+              </w:rPr>
+              <w:t>feedback</w:t>
+            </w:r>
+            <w:r>
+              <w:rPr>
+                <w:sz w:val="26"/>
+                <w:szCs w:val="26"/>
+              </w:rPr>
+              <w:t xml:space="preserve"> report</w:t>
+            </w:r>
+          </w:p>
+        </w:tc>
+        <w:tc>
+          <w:tcPr>
+            <w:tcW w:w="3004" w:type="dxa"/>
+          </w:tcPr>
+          <w:p>
+            <w:pPr>
+              <w:rPr>
+                <w:sz w:val="26"/>
+                <w:szCs w:val="26"/>
+              </w:rPr>
+            </w:pPr>
+            <w:r>
+              <w:rPr>
+                <w:sz w:val="26"/>
+                <w:szCs w:val="26"/>
+              </w:rPr>
+              <w:t xml:space="preserve">1.1 TVM prompts the customer to describe </w:t>
+            </w:r>
+            <w:r>
+              <w:rPr>
+                <w:sz w:val="26"/>
+                <w:szCs w:val="26"/>
+              </w:rPr>
+              <w:t>their experience</w:t>
+            </w:r>
+            <w:r>
+              <w:rPr>
+                <w:sz w:val="26"/>
+                <w:szCs w:val="26"/>
+              </w:rPr>
+              <w:t>s</w:t>
+            </w:r>
+            <w:r>
+              <w:rPr>
+                <w:sz w:val="26"/>
+                <w:szCs w:val="26"/>
+              </w:rPr>
+              <w:t xml:space="preserve"> on the TVM</w:t>
+            </w:r>
+          </w:p>
+          <w:p>
+            <w:pPr>
+              <w:rPr>
+                <w:sz w:val="26"/>
+                <w:szCs w:val="26"/>
+              </w:rPr>
+            </w:pPr>
+            <w:r>
+              <w:rPr>
+                <w:sz w:val="26"/>
+                <w:szCs w:val="26"/>
+              </w:rPr>
+              <w:t>2.1 TVM records the</w:t>
+            </w:r>
+            <w:r>
+              <w:rPr>
+                <w:sz w:val="26"/>
+                <w:szCs w:val="26"/>
+              </w:rPr>
+              <w:t xml:space="preserve">ir feedback </w:t>
+            </w:r>
+            <w:r>
+              <w:rPr>
+                <w:sz w:val="26"/>
+                <w:szCs w:val="26"/>
+              </w:rPr>
+              <w:t xml:space="preserve">in the </w:t>
+            </w:r>
+            <w:r>
+              <w:rPr>
+                <w:sz w:val="26"/>
+                <w:szCs w:val="26"/>
+              </w:rPr>
+              <w:t>feedback</w:t>
+            </w:r>
+            <w:r>
+              <w:rPr>
+                <w:sz w:val="26"/>
+                <w:szCs w:val="26"/>
+              </w:rPr>
+              <w:t xml:space="preserve"> logs</w:t>
+            </w:r>
+          </w:p>
+        </w:tc>
+      </w:tr>
+      <w:tr>
+        <w:tc>
+          <w:tcPr>
+            <w:tcW w:w="2603" w:type="dxa"/>
+          </w:tcPr>
+          <w:p>
+            <w:pPr>
+              <w:rPr>
+                <w:b/>
+                <w:bCs/>
+                <w:sz w:val="26"/>
+                <w:szCs w:val="26"/>
+              </w:rPr>
+            </w:pPr>
+            <w:r>
+              <w:rPr>
+                <w:b/>
+                <w:bCs/>
+                <w:sz w:val="26"/>
+                <w:szCs w:val="26"/>
+              </w:rPr>
+              <w:t>Alternative flow:</w:t>
+            </w:r>
+          </w:p>
+        </w:tc>
+        <w:tc>
+          <w:tcPr>
+            <w:tcW w:w="6007" w:type="dxa"/>
+            <w:gridSpan w:val="2"/>
+          </w:tcPr>
+          <w:p>
+            <w:pPr>
+              <w:rPr>
+                <w:sz w:val="26"/>
+                <w:szCs w:val="26"/>
+              </w:rPr>
+            </w:pPr>
+            <w:r>
+              <w:rPr>
+                <w:sz w:val="26"/>
+                <w:szCs w:val="26"/>
+              </w:rPr>
+              <w:t xml:space="preserve">The </w:t>
+            </w:r>
+            <w:r>
+              <w:rPr>
+                <w:sz w:val="26"/>
+                <w:szCs w:val="26"/>
+              </w:rPr>
+              <w:t xml:space="preserve">TVM menu display a list of common issues in case of they want to report </w:t>
+            </w:r>
+            <w:r>
+              <w:rPr>
+                <w:sz w:val="26"/>
+                <w:szCs w:val="26"/>
+              </w:rPr>
+              <w:t>the issues.</w:t>
+            </w:r>
+          </w:p>
+        </w:tc>
+      </w:tr>
+      <w:tr>
+        <w:tc>
+          <w:tcPr>
+            <w:tcW w:w="2603" w:type="dxa"/>
+          </w:tcPr>
+          <w:p>
+            <w:pPr>
+              <w:rPr>
+                <w:b/>
+                <w:bCs/>
+                <w:sz w:val="26"/>
+                <w:szCs w:val="26"/>
+              </w:rPr>
+            </w:pPr>
+            <w:r>
+              <w:rPr>
+                <w:b/>
+                <w:bCs/>
+                <w:sz w:val="26"/>
+                <w:szCs w:val="26"/>
+              </w:rPr>
+              <w:t>Exception conditions:</w:t>
+            </w:r>
+          </w:p>
+        </w:tc>
+        <w:tc>
+          <w:tcPr>
+            <w:tcW w:w="6007" w:type="dxa"/>
+            <w:gridSpan w:val="2"/>
+          </w:tcPr>
+          <w:p>
+            <w:pPr>
+              <w:rPr>
+                <w:sz w:val="26"/>
+                <w:szCs w:val="26"/>
+              </w:rPr>
+            </w:pPr>
+            <w:r>
+              <w:rPr>
+                <w:sz w:val="26"/>
+                <w:szCs w:val="26"/>
+              </w:rPr>
+              <w:t>None</w:t>
+            </w:r>
+          </w:p>
+        </w:tc>
+      </w:tr>
+    </w:tbl>
+    <w:p>
+      <w:pPr>
+        <w:pStyle w:val="ListParagraph"/>
+        <w:ind w:left="1440"/>
         <w:rPr>
           <w:b/>
           <w:bCs/>
           <w:sz w:val="32"/>
           <w:szCs w:val="32"/>
         </w:rPr>
-        <w:t>2</w:t>
-      </w:r>
-      <w:r>
+      </w:pPr>
+    </w:p>
+    <w:p>
+      <w:pPr>
+        <w:pStyle w:val="ListParagraph"/>
+        <w:ind w:left="1440"/>
         <w:rPr>
           <w:b/>
           <w:bCs/>
           <w:sz w:val="32"/>
           <w:szCs w:val="32"/>
         </w:rPr>
-        <w:t xml:space="preserve"> description</w:t>
-      </w:r>
+      </w:pPr>
+    </w:p>
+    <w:p>
+      <w:pPr>
+        <w:pStyle w:val="ListParagraph"/>
+        <w:ind w:left="1440"/>
+        <w:rPr>
+          <w:b/>
+          <w:bCs/>
+          <w:sz w:val="32"/>
+          <w:szCs w:val="32"/>
+        </w:rPr>
+      </w:pPr>
     </w:p>
     <w:p>
       <w:pPr>
@@ -128,7 +1996,6 @@
           <w:szCs w:val="32"/>
         </w:rPr>
       </w:pPr>
-      <w:proofErr w:type="spellStart"/>
       <w:r>
         <w:rPr>
           <w:b/>
@@ -136,9 +2003,8 @@
           <w:sz w:val="32"/>
           <w:szCs w:val="32"/>
         </w:rPr>
-        <w:t>Usercase</w:t>
+        <w:t xml:space="preserve">Switch language </w:t>
       </w:r>
-      <w:proofErr w:type="spellEnd"/>
       <w:r>
         <w:rPr>
           <w:b/>
@@ -146,8 +2012,2310 @@
           <w:sz w:val="32"/>
           <w:szCs w:val="32"/>
         </w:rPr>
-        <w:t xml:space="preserve"> 3 description</w:t>
+        <w:t>description</w:t>
       </w:r>
+    </w:p>
+    <w:tbl>
+      <w:tblPr>
+        <w:tblStyle w:val="TableGrid"/>
+        <w:tblW w:w="0" w:type="auto"/>
+        <w:tblInd w:w="720" w:type="dxa"/>
+        <w:tblBorders>
+          <w:top w:val="single" w:sz="12" w:space="0" w:color="auto"/>
+          <w:left w:val="single" w:sz="12" w:space="0" w:color="auto"/>
+          <w:bottom w:val="single" w:sz="12" w:space="0" w:color="auto"/>
+          <w:right w:val="single" w:sz="12" w:space="0" w:color="auto"/>
+          <w:insideH w:val="single" w:sz="6" w:space="0" w:color="auto"/>
+          <w:insideV w:val="single" w:sz="6" w:space="0" w:color="auto"/>
+        </w:tblBorders>
+        <w:tblCellMar>
+          <w:bottom w:w="144" w:type="dxa"/>
+        </w:tblCellMar>
+        <w:tblLook w:val="04A0" w:firstRow="1" w:lastRow="0" w:firstColumn="1" w:lastColumn="0" w:noHBand="0" w:noVBand="1"/>
+      </w:tblPr>
+      <w:tblGrid>
+        <w:gridCol w:w="2603"/>
+        <w:gridCol w:w="3003"/>
+        <w:gridCol w:w="3004"/>
+      </w:tblGrid>
+      <w:tr>
+        <w:tc>
+          <w:tcPr>
+            <w:tcW w:w="2603" w:type="dxa"/>
+          </w:tcPr>
+          <w:p>
+            <w:pPr>
+              <w:rPr>
+                <w:b/>
+                <w:bCs/>
+                <w:sz w:val="26"/>
+                <w:szCs w:val="26"/>
+              </w:rPr>
+            </w:pPr>
+            <w:r>
+              <w:rPr>
+                <w:b/>
+                <w:bCs/>
+                <w:sz w:val="26"/>
+                <w:szCs w:val="26"/>
+              </w:rPr>
+              <w:t>Use case name:</w:t>
+            </w:r>
+          </w:p>
+        </w:tc>
+        <w:tc>
+          <w:tcPr>
+            <w:tcW w:w="6007" w:type="dxa"/>
+            <w:gridSpan w:val="2"/>
+          </w:tcPr>
+          <w:p>
+            <w:pPr>
+              <w:tabs>
+                <w:tab w:val="center" w:pos="2895"/>
+              </w:tabs>
+              <w:rPr>
+                <w:sz w:val="26"/>
+                <w:szCs w:val="26"/>
+              </w:rPr>
+            </w:pPr>
+            <w:r>
+              <w:rPr>
+                <w:sz w:val="26"/>
+                <w:szCs w:val="26"/>
+              </w:rPr>
+              <w:t>Switch language</w:t>
+            </w:r>
+          </w:p>
+        </w:tc>
+      </w:tr>
+      <w:tr>
+        <w:tc>
+          <w:tcPr>
+            <w:tcW w:w="2603" w:type="dxa"/>
+          </w:tcPr>
+          <w:p>
+            <w:pPr>
+              <w:rPr>
+                <w:b/>
+                <w:bCs/>
+                <w:sz w:val="26"/>
+                <w:szCs w:val="26"/>
+              </w:rPr>
+            </w:pPr>
+            <w:r>
+              <w:rPr>
+                <w:b/>
+                <w:bCs/>
+                <w:sz w:val="26"/>
+                <w:szCs w:val="26"/>
+              </w:rPr>
+              <w:t>Trigger event:</w:t>
+            </w:r>
+          </w:p>
+        </w:tc>
+        <w:tc>
+          <w:tcPr>
+            <w:tcW w:w="6007" w:type="dxa"/>
+            <w:gridSpan w:val="2"/>
+          </w:tcPr>
+          <w:p>
+            <w:pPr>
+              <w:rPr>
+                <w:sz w:val="26"/>
+                <w:szCs w:val="26"/>
+              </w:rPr>
+            </w:pPr>
+            <w:r>
+              <w:rPr>
+                <w:sz w:val="26"/>
+                <w:szCs w:val="26"/>
+              </w:rPr>
+              <w:t>Customer select a language</w:t>
+            </w:r>
+          </w:p>
+        </w:tc>
+      </w:tr>
+      <w:tr>
+        <w:tc>
+          <w:tcPr>
+            <w:tcW w:w="2603" w:type="dxa"/>
+          </w:tcPr>
+          <w:p>
+            <w:pPr>
+              <w:rPr>
+                <w:b/>
+                <w:bCs/>
+                <w:sz w:val="26"/>
+                <w:szCs w:val="26"/>
+              </w:rPr>
+            </w:pPr>
+            <w:r>
+              <w:rPr>
+                <w:b/>
+                <w:bCs/>
+                <w:sz w:val="26"/>
+                <w:szCs w:val="26"/>
+              </w:rPr>
+              <w:t>Brief description:</w:t>
+            </w:r>
+          </w:p>
+        </w:tc>
+        <w:tc>
+          <w:tcPr>
+            <w:tcW w:w="6007" w:type="dxa"/>
+            <w:gridSpan w:val="2"/>
+          </w:tcPr>
+          <w:p>
+            <w:pPr>
+              <w:rPr>
+                <w:sz w:val="26"/>
+                <w:szCs w:val="26"/>
+              </w:rPr>
+            </w:pPr>
+            <w:r>
+              <w:rPr>
+                <w:sz w:val="26"/>
+                <w:szCs w:val="26"/>
+              </w:rPr>
+              <w:t>The TVM displays information on selected language</w:t>
+            </w:r>
+          </w:p>
+        </w:tc>
+      </w:tr>
+      <w:tr>
+        <w:tc>
+          <w:tcPr>
+            <w:tcW w:w="2603" w:type="dxa"/>
+          </w:tcPr>
+          <w:p>
+            <w:pPr>
+              <w:rPr>
+                <w:b/>
+                <w:bCs/>
+                <w:sz w:val="26"/>
+                <w:szCs w:val="26"/>
+              </w:rPr>
+            </w:pPr>
+            <w:r>
+              <w:rPr>
+                <w:b/>
+                <w:bCs/>
+                <w:sz w:val="26"/>
+                <w:szCs w:val="26"/>
+              </w:rPr>
+              <w:t>Actors:</w:t>
+            </w:r>
+          </w:p>
+        </w:tc>
+        <w:tc>
+          <w:tcPr>
+            <w:tcW w:w="6007" w:type="dxa"/>
+            <w:gridSpan w:val="2"/>
+          </w:tcPr>
+          <w:p>
+            <w:pPr>
+              <w:rPr>
+                <w:sz w:val="26"/>
+                <w:szCs w:val="26"/>
+              </w:rPr>
+            </w:pPr>
+            <w:r>
+              <w:rPr>
+                <w:sz w:val="26"/>
+                <w:szCs w:val="26"/>
+              </w:rPr>
+              <w:t>Customer</w:t>
+            </w:r>
+          </w:p>
+        </w:tc>
+      </w:tr>
+      <w:tr>
+        <w:tc>
+          <w:tcPr>
+            <w:tcW w:w="2603" w:type="dxa"/>
+          </w:tcPr>
+          <w:p>
+            <w:pPr>
+              <w:rPr>
+                <w:b/>
+                <w:bCs/>
+                <w:sz w:val="26"/>
+                <w:szCs w:val="26"/>
+              </w:rPr>
+            </w:pPr>
+            <w:r>
+              <w:rPr>
+                <w:b/>
+                <w:bCs/>
+                <w:sz w:val="26"/>
+                <w:szCs w:val="26"/>
+              </w:rPr>
+              <w:t>Preconditions:</w:t>
+            </w:r>
+          </w:p>
+        </w:tc>
+        <w:tc>
+          <w:tcPr>
+            <w:tcW w:w="6007" w:type="dxa"/>
+            <w:gridSpan w:val="2"/>
+          </w:tcPr>
+          <w:p>
+            <w:pPr>
+              <w:rPr>
+                <w:sz w:val="26"/>
+                <w:szCs w:val="26"/>
+              </w:rPr>
+            </w:pPr>
+            <w:r>
+              <w:rPr>
+                <w:sz w:val="26"/>
+                <w:szCs w:val="26"/>
+              </w:rPr>
+              <w:t>None</w:t>
+            </w:r>
+          </w:p>
+        </w:tc>
+      </w:tr>
+      <w:tr>
+        <w:tc>
+          <w:tcPr>
+            <w:tcW w:w="2603" w:type="dxa"/>
+          </w:tcPr>
+          <w:p>
+            <w:pPr>
+              <w:rPr>
+                <w:b/>
+                <w:bCs/>
+                <w:sz w:val="26"/>
+                <w:szCs w:val="26"/>
+              </w:rPr>
+            </w:pPr>
+            <w:r>
+              <w:rPr>
+                <w:b/>
+                <w:bCs/>
+                <w:sz w:val="26"/>
+                <w:szCs w:val="26"/>
+              </w:rPr>
+              <w:lastRenderedPageBreak/>
+              <w:t>Post conditions:</w:t>
+            </w:r>
+          </w:p>
+        </w:tc>
+        <w:tc>
+          <w:tcPr>
+            <w:tcW w:w="6007" w:type="dxa"/>
+            <w:gridSpan w:val="2"/>
+          </w:tcPr>
+          <w:p>
+            <w:pPr>
+              <w:rPr>
+                <w:sz w:val="26"/>
+                <w:szCs w:val="26"/>
+              </w:rPr>
+            </w:pPr>
+            <w:r>
+              <w:rPr>
+                <w:sz w:val="26"/>
+                <w:szCs w:val="26"/>
+              </w:rPr>
+              <w:t xml:space="preserve">Information displayed in selected language on the TVM menu </w:t>
+            </w:r>
+          </w:p>
+        </w:tc>
+      </w:tr>
+      <w:tr>
+        <w:trPr>
+          <w:trHeight w:val="156"/>
+        </w:trPr>
+        <w:tc>
+          <w:tcPr>
+            <w:tcW w:w="2603" w:type="dxa"/>
+            <w:vMerge w:val="restart"/>
+          </w:tcPr>
+          <w:p>
+            <w:pPr>
+              <w:rPr>
+                <w:b/>
+                <w:bCs/>
+                <w:sz w:val="26"/>
+                <w:szCs w:val="26"/>
+              </w:rPr>
+            </w:pPr>
+            <w:r>
+              <w:rPr>
+                <w:b/>
+                <w:bCs/>
+                <w:sz w:val="26"/>
+                <w:szCs w:val="26"/>
+              </w:rPr>
+              <w:t>Flow of activities:</w:t>
+            </w:r>
+          </w:p>
+        </w:tc>
+        <w:tc>
+          <w:tcPr>
+            <w:tcW w:w="3003" w:type="dxa"/>
+          </w:tcPr>
+          <w:p>
+            <w:pPr>
+              <w:jc w:val="center"/>
+              <w:rPr>
+                <w:sz w:val="26"/>
+                <w:szCs w:val="26"/>
+              </w:rPr>
+            </w:pPr>
+            <w:r>
+              <w:rPr>
+                <w:sz w:val="26"/>
+                <w:szCs w:val="26"/>
+              </w:rPr>
+              <w:t>Actor</w:t>
+            </w:r>
+          </w:p>
+        </w:tc>
+        <w:tc>
+          <w:tcPr>
+            <w:tcW w:w="3004" w:type="dxa"/>
+          </w:tcPr>
+          <w:p>
+            <w:pPr>
+              <w:jc w:val="center"/>
+              <w:rPr>
+                <w:sz w:val="26"/>
+                <w:szCs w:val="26"/>
+              </w:rPr>
+            </w:pPr>
+            <w:r>
+              <w:rPr>
+                <w:sz w:val="26"/>
+                <w:szCs w:val="26"/>
+              </w:rPr>
+              <w:t>System</w:t>
+            </w:r>
+          </w:p>
+        </w:tc>
+      </w:tr>
+      <w:tr>
+        <w:trPr>
+          <w:trHeight w:val="156"/>
+        </w:trPr>
+        <w:tc>
+          <w:tcPr>
+            <w:tcW w:w="2603" w:type="dxa"/>
+            <w:vMerge/>
+          </w:tcPr>
+          <w:p>
+            <w:pPr>
+              <w:rPr>
+                <w:b/>
+                <w:bCs/>
+                <w:sz w:val="26"/>
+                <w:szCs w:val="26"/>
+              </w:rPr>
+            </w:pPr>
+          </w:p>
+        </w:tc>
+        <w:tc>
+          <w:tcPr>
+            <w:tcW w:w="3003" w:type="dxa"/>
+          </w:tcPr>
+          <w:p>
+            <w:pPr>
+              <w:rPr>
+                <w:sz w:val="26"/>
+                <w:szCs w:val="26"/>
+              </w:rPr>
+            </w:pPr>
+            <w:r>
+              <w:rPr>
+                <w:sz w:val="26"/>
+                <w:szCs w:val="26"/>
+              </w:rPr>
+              <w:t xml:space="preserve">1. Customer select </w:t>
+            </w:r>
+            <w:r>
+              <w:rPr>
+                <w:sz w:val="26"/>
+                <w:szCs w:val="26"/>
+              </w:rPr>
+              <w:t xml:space="preserve">switch language option </w:t>
+            </w:r>
+          </w:p>
+          <w:p>
+            <w:pPr>
+              <w:rPr>
+                <w:sz w:val="26"/>
+                <w:szCs w:val="26"/>
+              </w:rPr>
+            </w:pPr>
+            <w:r>
+              <w:rPr>
+                <w:sz w:val="26"/>
+                <w:szCs w:val="26"/>
+              </w:rPr>
+              <w:t xml:space="preserve">2. </w:t>
+            </w:r>
+            <w:r>
+              <w:rPr>
+                <w:sz w:val="26"/>
+                <w:szCs w:val="26"/>
+              </w:rPr>
+              <w:t>Customer select their desired language</w:t>
+            </w:r>
+          </w:p>
+        </w:tc>
+        <w:tc>
+          <w:tcPr>
+            <w:tcW w:w="3004" w:type="dxa"/>
+          </w:tcPr>
+          <w:p>
+            <w:pPr>
+              <w:rPr>
+                <w:sz w:val="26"/>
+                <w:szCs w:val="26"/>
+              </w:rPr>
+            </w:pPr>
+            <w:r>
+              <w:rPr>
+                <w:sz w:val="26"/>
+                <w:szCs w:val="26"/>
+              </w:rPr>
+              <w:t>1.1 The TVM display a list of available language</w:t>
+            </w:r>
+          </w:p>
+          <w:p>
+            <w:pPr>
+              <w:rPr>
+                <w:sz w:val="26"/>
+                <w:szCs w:val="26"/>
+              </w:rPr>
+            </w:pPr>
+            <w:r>
+              <w:rPr>
+                <w:sz w:val="26"/>
+                <w:szCs w:val="26"/>
+              </w:rPr>
+              <w:t>2</w:t>
+            </w:r>
+            <w:r>
+              <w:rPr>
+                <w:sz w:val="26"/>
+                <w:szCs w:val="26"/>
+              </w:rPr>
+              <w:t>.1 The TVM reload the menu with infomatin displayed in selected language</w:t>
+            </w:r>
+          </w:p>
+        </w:tc>
+      </w:tr>
+      <w:tr>
+        <w:tc>
+          <w:tcPr>
+            <w:tcW w:w="2603" w:type="dxa"/>
+          </w:tcPr>
+          <w:p>
+            <w:pPr>
+              <w:rPr>
+                <w:b/>
+                <w:bCs/>
+                <w:sz w:val="26"/>
+                <w:szCs w:val="26"/>
+              </w:rPr>
+            </w:pPr>
+            <w:r>
+              <w:rPr>
+                <w:b/>
+                <w:bCs/>
+                <w:sz w:val="26"/>
+                <w:szCs w:val="26"/>
+              </w:rPr>
+              <w:t>Alternative flows:</w:t>
+            </w:r>
+          </w:p>
+        </w:tc>
+        <w:tc>
+          <w:tcPr>
+            <w:tcW w:w="6007" w:type="dxa"/>
+            <w:gridSpan w:val="2"/>
+          </w:tcPr>
+          <w:p>
+            <w:pPr>
+              <w:rPr>
+                <w:sz w:val="26"/>
+                <w:szCs w:val="26"/>
+              </w:rPr>
+            </w:pPr>
+            <w:r>
+              <w:rPr>
+                <w:sz w:val="26"/>
+                <w:szCs w:val="26"/>
+              </w:rPr>
+              <w:t>_ TVM switch back to defaut language after one minute of no interaction</w:t>
+            </w:r>
+          </w:p>
+        </w:tc>
+      </w:tr>
+      <w:tr>
+        <w:tc>
+          <w:tcPr>
+            <w:tcW w:w="2603" w:type="dxa"/>
+          </w:tcPr>
+          <w:p>
+            <w:pPr>
+              <w:rPr>
+                <w:b/>
+                <w:bCs/>
+                <w:sz w:val="26"/>
+                <w:szCs w:val="26"/>
+              </w:rPr>
+            </w:pPr>
+            <w:r>
+              <w:rPr>
+                <w:b/>
+                <w:bCs/>
+                <w:sz w:val="26"/>
+                <w:szCs w:val="26"/>
+              </w:rPr>
+              <w:t>Exception conditions:</w:t>
+            </w:r>
+          </w:p>
+        </w:tc>
+        <w:tc>
+          <w:tcPr>
+            <w:tcW w:w="6007" w:type="dxa"/>
+            <w:gridSpan w:val="2"/>
+          </w:tcPr>
+          <w:p>
+            <w:pPr>
+              <w:rPr>
+                <w:sz w:val="26"/>
+                <w:szCs w:val="26"/>
+              </w:rPr>
+            </w:pPr>
+            <w:r>
+              <w:rPr>
+                <w:sz w:val="26"/>
+                <w:szCs w:val="26"/>
+              </w:rPr>
+              <w:t>The TVM displays error message and logs the error in the error logs if there is an error during switching language.</w:t>
+            </w:r>
+          </w:p>
+        </w:tc>
+      </w:tr>
+    </w:tbl>
+    <w:p>
+      <w:pPr>
+        <w:ind w:left="720"/>
+        <w:rPr>
+          <w:b/>
+          <w:bCs/>
+          <w:sz w:val="32"/>
+          <w:szCs w:val="32"/>
+        </w:rPr>
+      </w:pPr>
+    </w:p>
+    <w:p>
+      <w:pPr>
+        <w:pStyle w:val="ListParagraph"/>
+        <w:numPr>
+          <w:ilvl w:val="1"/>
+          <w:numId w:val="1"/>
+        </w:numPr>
+        <w:rPr>
+          <w:b/>
+          <w:bCs/>
+          <w:sz w:val="32"/>
+          <w:szCs w:val="32"/>
+        </w:rPr>
+      </w:pPr>
+      <w:r>
+        <w:rPr>
+          <w:b/>
+          <w:bCs/>
+          <w:sz w:val="32"/>
+          <w:szCs w:val="32"/>
+        </w:rPr>
+        <w:t>Login as administrator description</w:t>
+      </w:r>
+    </w:p>
+    <w:tbl>
+      <w:tblPr>
+        <w:tblStyle w:val="TableGrid"/>
+        <w:tblW w:w="0" w:type="auto"/>
+        <w:tblInd w:w="720" w:type="dxa"/>
+        <w:tblBorders>
+          <w:top w:val="single" w:sz="12" w:space="0" w:color="auto"/>
+          <w:left w:val="single" w:sz="12" w:space="0" w:color="auto"/>
+          <w:bottom w:val="single" w:sz="12" w:space="0" w:color="auto"/>
+          <w:right w:val="single" w:sz="12" w:space="0" w:color="auto"/>
+          <w:insideH w:val="single" w:sz="6" w:space="0" w:color="auto"/>
+          <w:insideV w:val="single" w:sz="6" w:space="0" w:color="auto"/>
+        </w:tblBorders>
+        <w:tblLook w:val="04A0" w:firstRow="1" w:lastRow="0" w:firstColumn="1" w:lastColumn="0" w:noHBand="0" w:noVBand="1"/>
+      </w:tblPr>
+      <w:tblGrid>
+        <w:gridCol w:w="2603"/>
+        <w:gridCol w:w="3003"/>
+        <w:gridCol w:w="3004"/>
+      </w:tblGrid>
+      <w:tr>
+        <w:tc>
+          <w:tcPr>
+            <w:tcW w:w="2603" w:type="dxa"/>
+          </w:tcPr>
+          <w:p>
+            <w:pPr>
+              <w:rPr>
+                <w:b/>
+                <w:bCs/>
+                <w:sz w:val="26"/>
+                <w:szCs w:val="26"/>
+              </w:rPr>
+            </w:pPr>
+            <w:r>
+              <w:rPr>
+                <w:b/>
+                <w:bCs/>
+                <w:sz w:val="26"/>
+                <w:szCs w:val="26"/>
+              </w:rPr>
+              <w:t>Use case name:</w:t>
+            </w:r>
+          </w:p>
+        </w:tc>
+        <w:tc>
+          <w:tcPr>
+            <w:tcW w:w="6007" w:type="dxa"/>
+            <w:gridSpan w:val="2"/>
+          </w:tcPr>
+          <w:p>
+            <w:pPr>
+              <w:rPr>
+                <w:sz w:val="26"/>
+                <w:szCs w:val="26"/>
+              </w:rPr>
+            </w:pPr>
+            <w:r>
+              <w:rPr>
+                <w:sz w:val="26"/>
+                <w:szCs w:val="26"/>
+              </w:rPr>
+              <w:t>Purchase Ticket</w:t>
+            </w:r>
+          </w:p>
+        </w:tc>
+      </w:tr>
+      <w:tr>
+        <w:tc>
+          <w:tcPr>
+            <w:tcW w:w="2603" w:type="dxa"/>
+          </w:tcPr>
+          <w:p>
+            <w:pPr>
+              <w:rPr>
+                <w:b/>
+                <w:bCs/>
+                <w:sz w:val="26"/>
+                <w:szCs w:val="26"/>
+              </w:rPr>
+            </w:pPr>
+            <w:r>
+              <w:rPr>
+                <w:b/>
+                <w:bCs/>
+                <w:sz w:val="26"/>
+                <w:szCs w:val="26"/>
+              </w:rPr>
+              <w:t>Trigger event:</w:t>
+            </w:r>
+          </w:p>
+        </w:tc>
+        <w:tc>
+          <w:tcPr>
+            <w:tcW w:w="6007" w:type="dxa"/>
+            <w:gridSpan w:val="2"/>
+          </w:tcPr>
+          <w:p>
+            <w:pPr>
+              <w:rPr>
+                <w:sz w:val="26"/>
+                <w:szCs w:val="26"/>
+              </w:rPr>
+            </w:pPr>
+            <w:r>
+              <w:rPr>
+                <w:sz w:val="26"/>
+                <w:szCs w:val="26"/>
+              </w:rPr>
+              <w:t>After hit the start button on the screen</w:t>
+            </w:r>
+          </w:p>
+        </w:tc>
+      </w:tr>
+      <w:tr>
+        <w:tc>
+          <w:tcPr>
+            <w:tcW w:w="2603" w:type="dxa"/>
+          </w:tcPr>
+          <w:p>
+            <w:pPr>
+              <w:rPr>
+                <w:b/>
+                <w:bCs/>
+                <w:sz w:val="26"/>
+                <w:szCs w:val="26"/>
+              </w:rPr>
+            </w:pPr>
+            <w:r>
+              <w:rPr>
+                <w:b/>
+                <w:bCs/>
+                <w:sz w:val="26"/>
+                <w:szCs w:val="26"/>
+              </w:rPr>
+              <w:t>Brief description:</w:t>
+            </w:r>
+          </w:p>
+        </w:tc>
+        <w:tc>
+          <w:tcPr>
+            <w:tcW w:w="6007" w:type="dxa"/>
+            <w:gridSpan w:val="2"/>
+          </w:tcPr>
+          <w:p>
+            <w:pPr>
+              <w:rPr>
+                <w:sz w:val="26"/>
+                <w:szCs w:val="26"/>
+              </w:rPr>
+            </w:pPr>
+            <w:r>
+              <w:rPr>
+                <w:sz w:val="26"/>
+                <w:szCs w:val="26"/>
+              </w:rPr>
+              <w:t>Customer purchase ticket for the selected destinations using available payment methods and print the tickets after the transaction completed</w:t>
+            </w:r>
+          </w:p>
+        </w:tc>
+      </w:tr>
+      <w:tr>
+        <w:tc>
+          <w:tcPr>
+            <w:tcW w:w="2603" w:type="dxa"/>
+          </w:tcPr>
+          <w:p>
+            <w:pPr>
+              <w:rPr>
+                <w:b/>
+                <w:bCs/>
+                <w:sz w:val="26"/>
+                <w:szCs w:val="26"/>
+              </w:rPr>
+            </w:pPr>
+            <w:r>
+              <w:rPr>
+                <w:b/>
+                <w:bCs/>
+                <w:sz w:val="26"/>
+                <w:szCs w:val="26"/>
+              </w:rPr>
+              <w:t>Actors:</w:t>
+            </w:r>
+          </w:p>
+        </w:tc>
+        <w:tc>
+          <w:tcPr>
+            <w:tcW w:w="6007" w:type="dxa"/>
+            <w:gridSpan w:val="2"/>
+          </w:tcPr>
+          <w:p>
+            <w:pPr>
+              <w:rPr>
+                <w:sz w:val="26"/>
+                <w:szCs w:val="26"/>
+              </w:rPr>
+            </w:pPr>
+            <w:r>
+              <w:rPr>
+                <w:sz w:val="26"/>
+                <w:szCs w:val="26"/>
+              </w:rPr>
+              <w:t>Customer, TVM</w:t>
+            </w:r>
+          </w:p>
+        </w:tc>
+      </w:tr>
+      <w:tr>
+        <w:tc>
+          <w:tcPr>
+            <w:tcW w:w="2603" w:type="dxa"/>
+          </w:tcPr>
+          <w:p>
+            <w:pPr>
+              <w:rPr>
+                <w:b/>
+                <w:bCs/>
+                <w:sz w:val="26"/>
+                <w:szCs w:val="26"/>
+              </w:rPr>
+            </w:pPr>
+            <w:r>
+              <w:rPr>
+                <w:b/>
+                <w:bCs/>
+                <w:sz w:val="26"/>
+                <w:szCs w:val="26"/>
+              </w:rPr>
+              <w:t>Preconditions:</w:t>
+            </w:r>
+          </w:p>
+        </w:tc>
+        <w:tc>
+          <w:tcPr>
+            <w:tcW w:w="6007" w:type="dxa"/>
+            <w:gridSpan w:val="2"/>
+          </w:tcPr>
+          <w:p>
+            <w:pPr>
+              <w:rPr>
+                <w:sz w:val="26"/>
+                <w:szCs w:val="26"/>
+              </w:rPr>
+            </w:pPr>
+            <w:r>
+              <w:rPr>
+                <w:sz w:val="26"/>
+                <w:szCs w:val="26"/>
+              </w:rPr>
+              <w:t>_The TVM is functional</w:t>
+            </w:r>
+          </w:p>
+          <w:p>
+            <w:pPr>
+              <w:rPr>
+                <w:sz w:val="26"/>
+                <w:szCs w:val="26"/>
+              </w:rPr>
+            </w:pPr>
+            <w:r>
+              <w:rPr>
+                <w:sz w:val="26"/>
+                <w:szCs w:val="26"/>
+              </w:rPr>
+              <w:t>_The TVM is connected to MRT system</w:t>
+            </w:r>
+          </w:p>
+        </w:tc>
+      </w:tr>
+      <w:tr>
+        <w:tc>
+          <w:tcPr>
+            <w:tcW w:w="2603" w:type="dxa"/>
+          </w:tcPr>
+          <w:p>
+            <w:pPr>
+              <w:rPr>
+                <w:b/>
+                <w:bCs/>
+                <w:sz w:val="26"/>
+                <w:szCs w:val="26"/>
+              </w:rPr>
+            </w:pPr>
+            <w:r>
+              <w:rPr>
+                <w:b/>
+                <w:bCs/>
+                <w:sz w:val="26"/>
+                <w:szCs w:val="26"/>
+              </w:rPr>
+              <w:t>Post conditions:</w:t>
+            </w:r>
+          </w:p>
+        </w:tc>
+        <w:tc>
+          <w:tcPr>
+            <w:tcW w:w="6007" w:type="dxa"/>
+            <w:gridSpan w:val="2"/>
+          </w:tcPr>
+          <w:p>
+            <w:pPr>
+              <w:rPr>
+                <w:sz w:val="26"/>
+                <w:szCs w:val="26"/>
+              </w:rPr>
+            </w:pPr>
+            <w:r>
+              <w:rPr>
+                <w:sz w:val="26"/>
+                <w:szCs w:val="26"/>
+              </w:rPr>
+              <w:t>_The TVM issue a ticket with a bar code</w:t>
+            </w:r>
+          </w:p>
+          <w:p>
+            <w:pPr>
+              <w:rPr>
+                <w:sz w:val="26"/>
+                <w:szCs w:val="26"/>
+              </w:rPr>
+            </w:pPr>
+            <w:r>
+              <w:rPr>
+                <w:sz w:val="26"/>
+                <w:szCs w:val="26"/>
+              </w:rPr>
+              <w:t>_The TVM logs the transaction</w:t>
+            </w:r>
+          </w:p>
+        </w:tc>
+      </w:tr>
+      <w:tr>
+        <w:trPr>
+          <w:trHeight w:val="156"/>
+        </w:trPr>
+        <w:tc>
+          <w:tcPr>
+            <w:tcW w:w="2603" w:type="dxa"/>
+            <w:vMerge w:val="restart"/>
+          </w:tcPr>
+          <w:p>
+            <w:pPr>
+              <w:rPr>
+                <w:b/>
+                <w:bCs/>
+                <w:sz w:val="26"/>
+                <w:szCs w:val="26"/>
+              </w:rPr>
+            </w:pPr>
+            <w:r>
+              <w:rPr>
+                <w:b/>
+                <w:bCs/>
+                <w:sz w:val="26"/>
+                <w:szCs w:val="26"/>
+              </w:rPr>
+              <w:t>Flow of activities:</w:t>
+            </w:r>
+          </w:p>
+        </w:tc>
+        <w:tc>
+          <w:tcPr>
+            <w:tcW w:w="3003" w:type="dxa"/>
+          </w:tcPr>
+          <w:p>
+            <w:pPr>
+              <w:rPr>
+                <w:sz w:val="26"/>
+                <w:szCs w:val="26"/>
+              </w:rPr>
+            </w:pPr>
+            <w:r>
+              <w:rPr>
+                <w:sz w:val="26"/>
+                <w:szCs w:val="26"/>
+              </w:rPr>
+              <w:t>Actor</w:t>
+            </w:r>
+          </w:p>
+        </w:tc>
+        <w:tc>
+          <w:tcPr>
+            <w:tcW w:w="3004" w:type="dxa"/>
+          </w:tcPr>
+          <w:p>
+            <w:pPr>
+              <w:rPr>
+                <w:sz w:val="26"/>
+                <w:szCs w:val="26"/>
+              </w:rPr>
+            </w:pPr>
+            <w:r>
+              <w:rPr>
+                <w:b/>
+                <w:bCs/>
+                <w:sz w:val="26"/>
+                <w:szCs w:val="26"/>
+              </w:rPr>
+              <w:t>Flow of activities:</w:t>
+            </w:r>
+          </w:p>
+        </w:tc>
+      </w:tr>
+      <w:tr>
+        <w:trPr>
+          <w:trHeight w:val="156"/>
+        </w:trPr>
+        <w:tc>
+          <w:tcPr>
+            <w:tcW w:w="2603" w:type="dxa"/>
+            <w:vMerge/>
+          </w:tcPr>
+          <w:p>
+            <w:pPr>
+              <w:rPr>
+                <w:b/>
+                <w:bCs/>
+                <w:sz w:val="26"/>
+                <w:szCs w:val="26"/>
+              </w:rPr>
+            </w:pPr>
+          </w:p>
+        </w:tc>
+        <w:tc>
+          <w:tcPr>
+            <w:tcW w:w="3003" w:type="dxa"/>
+          </w:tcPr>
+          <w:p>
+            <w:pPr>
+              <w:rPr>
+                <w:sz w:val="26"/>
+                <w:szCs w:val="26"/>
+              </w:rPr>
+            </w:pPr>
+          </w:p>
+        </w:tc>
+        <w:tc>
+          <w:tcPr>
+            <w:tcW w:w="3004" w:type="dxa"/>
+          </w:tcPr>
+          <w:p>
+            <w:pPr>
+              <w:rPr>
+                <w:sz w:val="26"/>
+                <w:szCs w:val="26"/>
+              </w:rPr>
+            </w:pPr>
+          </w:p>
+        </w:tc>
+      </w:tr>
+      <w:tr>
+        <w:tc>
+          <w:tcPr>
+            <w:tcW w:w="2603" w:type="dxa"/>
+          </w:tcPr>
+          <w:p>
+            <w:pPr>
+              <w:rPr>
+                <w:b/>
+                <w:bCs/>
+                <w:sz w:val="26"/>
+                <w:szCs w:val="26"/>
+              </w:rPr>
+            </w:pPr>
+            <w:r>
+              <w:rPr>
+                <w:b/>
+                <w:bCs/>
+                <w:sz w:val="26"/>
+                <w:szCs w:val="26"/>
+              </w:rPr>
+              <w:t>Alternative flows:</w:t>
+            </w:r>
+          </w:p>
+        </w:tc>
+        <w:tc>
+          <w:tcPr>
+            <w:tcW w:w="6007" w:type="dxa"/>
+            <w:gridSpan w:val="2"/>
+          </w:tcPr>
+          <w:p>
+            <w:pPr>
+              <w:rPr>
+                <w:sz w:val="26"/>
+                <w:szCs w:val="26"/>
+              </w:rPr>
+            </w:pPr>
+          </w:p>
+        </w:tc>
+      </w:tr>
+      <w:tr>
+        <w:tc>
+          <w:tcPr>
+            <w:tcW w:w="2603" w:type="dxa"/>
+          </w:tcPr>
+          <w:p>
+            <w:pPr>
+              <w:rPr>
+                <w:b/>
+                <w:bCs/>
+                <w:sz w:val="26"/>
+                <w:szCs w:val="26"/>
+              </w:rPr>
+            </w:pPr>
+            <w:r>
+              <w:rPr>
+                <w:b/>
+                <w:bCs/>
+                <w:sz w:val="26"/>
+                <w:szCs w:val="26"/>
+              </w:rPr>
+              <w:t>Exception conditions:</w:t>
+            </w:r>
+          </w:p>
+        </w:tc>
+        <w:tc>
+          <w:tcPr>
+            <w:tcW w:w="6007" w:type="dxa"/>
+            <w:gridSpan w:val="2"/>
+          </w:tcPr>
+          <w:p>
+            <w:pPr>
+              <w:rPr>
+                <w:sz w:val="26"/>
+                <w:szCs w:val="26"/>
+              </w:rPr>
+            </w:pPr>
+          </w:p>
+        </w:tc>
+      </w:tr>
+    </w:tbl>
+    <w:p>
+      <w:pPr>
+        <w:pStyle w:val="ListParagraph"/>
+        <w:ind w:left="1440"/>
+        <w:rPr>
+          <w:b/>
+          <w:bCs/>
+          <w:sz w:val="32"/>
+          <w:szCs w:val="32"/>
+        </w:rPr>
+      </w:pPr>
+    </w:p>
+    <w:p>
+      <w:pPr>
+        <w:pStyle w:val="ListParagraph"/>
+        <w:numPr>
+          <w:ilvl w:val="1"/>
+          <w:numId w:val="1"/>
+        </w:numPr>
+        <w:rPr>
+          <w:b/>
+          <w:bCs/>
+          <w:sz w:val="32"/>
+          <w:szCs w:val="32"/>
+        </w:rPr>
+      </w:pPr>
+      <w:r>
+        <w:rPr>
+          <w:b/>
+          <w:bCs/>
+          <w:sz w:val="32"/>
+          <w:szCs w:val="32"/>
+        </w:rPr>
+        <w:t>Transaction logs view description</w:t>
+      </w:r>
+    </w:p>
+    <w:tbl>
+      <w:tblPr>
+        <w:tblStyle w:val="TableGrid"/>
+        <w:tblW w:w="0" w:type="auto"/>
+        <w:tblInd w:w="720" w:type="dxa"/>
+        <w:tblBorders>
+          <w:top w:val="single" w:sz="12" w:space="0" w:color="auto"/>
+          <w:left w:val="single" w:sz="12" w:space="0" w:color="auto"/>
+          <w:bottom w:val="single" w:sz="12" w:space="0" w:color="auto"/>
+          <w:right w:val="single" w:sz="12" w:space="0" w:color="auto"/>
+          <w:insideH w:val="single" w:sz="6" w:space="0" w:color="auto"/>
+          <w:insideV w:val="single" w:sz="6" w:space="0" w:color="auto"/>
+        </w:tblBorders>
+        <w:tblLook w:val="04A0" w:firstRow="1" w:lastRow="0" w:firstColumn="1" w:lastColumn="0" w:noHBand="0" w:noVBand="1"/>
+      </w:tblPr>
+      <w:tblGrid>
+        <w:gridCol w:w="2603"/>
+        <w:gridCol w:w="3003"/>
+        <w:gridCol w:w="3004"/>
+      </w:tblGrid>
+      <w:tr>
+        <w:tc>
+          <w:tcPr>
+            <w:tcW w:w="2603" w:type="dxa"/>
+          </w:tcPr>
+          <w:p>
+            <w:pPr>
+              <w:rPr>
+                <w:b/>
+                <w:bCs/>
+                <w:sz w:val="26"/>
+                <w:szCs w:val="26"/>
+              </w:rPr>
+            </w:pPr>
+            <w:r>
+              <w:rPr>
+                <w:b/>
+                <w:bCs/>
+                <w:sz w:val="26"/>
+                <w:szCs w:val="26"/>
+              </w:rPr>
+              <w:t>Use case name:</w:t>
+            </w:r>
+          </w:p>
+        </w:tc>
+        <w:tc>
+          <w:tcPr>
+            <w:tcW w:w="6007" w:type="dxa"/>
+            <w:gridSpan w:val="2"/>
+          </w:tcPr>
+          <w:p>
+            <w:pPr>
+              <w:rPr>
+                <w:sz w:val="26"/>
+                <w:szCs w:val="26"/>
+              </w:rPr>
+            </w:pPr>
+            <w:r>
+              <w:rPr>
+                <w:sz w:val="26"/>
+                <w:szCs w:val="26"/>
+              </w:rPr>
+              <w:t>Purchase Ticket</w:t>
+            </w:r>
+          </w:p>
+        </w:tc>
+      </w:tr>
+      <w:tr>
+        <w:tc>
+          <w:tcPr>
+            <w:tcW w:w="2603" w:type="dxa"/>
+          </w:tcPr>
+          <w:p>
+            <w:pPr>
+              <w:rPr>
+                <w:b/>
+                <w:bCs/>
+                <w:sz w:val="26"/>
+                <w:szCs w:val="26"/>
+              </w:rPr>
+            </w:pPr>
+            <w:r>
+              <w:rPr>
+                <w:b/>
+                <w:bCs/>
+                <w:sz w:val="26"/>
+                <w:szCs w:val="26"/>
+              </w:rPr>
+              <w:t>Trigger event:</w:t>
+            </w:r>
+          </w:p>
+        </w:tc>
+        <w:tc>
+          <w:tcPr>
+            <w:tcW w:w="6007" w:type="dxa"/>
+            <w:gridSpan w:val="2"/>
+          </w:tcPr>
+          <w:p>
+            <w:pPr>
+              <w:rPr>
+                <w:sz w:val="26"/>
+                <w:szCs w:val="26"/>
+              </w:rPr>
+            </w:pPr>
+            <w:r>
+              <w:rPr>
+                <w:sz w:val="26"/>
+                <w:szCs w:val="26"/>
+              </w:rPr>
+              <w:t>After hit the start button on the screen</w:t>
+            </w:r>
+          </w:p>
+        </w:tc>
+      </w:tr>
+      <w:tr>
+        <w:tc>
+          <w:tcPr>
+            <w:tcW w:w="2603" w:type="dxa"/>
+          </w:tcPr>
+          <w:p>
+            <w:pPr>
+              <w:rPr>
+                <w:b/>
+                <w:bCs/>
+                <w:sz w:val="26"/>
+                <w:szCs w:val="26"/>
+              </w:rPr>
+            </w:pPr>
+            <w:r>
+              <w:rPr>
+                <w:b/>
+                <w:bCs/>
+                <w:sz w:val="26"/>
+                <w:szCs w:val="26"/>
+              </w:rPr>
+              <w:lastRenderedPageBreak/>
+              <w:t>Brief description:</w:t>
+            </w:r>
+          </w:p>
+        </w:tc>
+        <w:tc>
+          <w:tcPr>
+            <w:tcW w:w="6007" w:type="dxa"/>
+            <w:gridSpan w:val="2"/>
+          </w:tcPr>
+          <w:p>
+            <w:pPr>
+              <w:rPr>
+                <w:sz w:val="26"/>
+                <w:szCs w:val="26"/>
+              </w:rPr>
+            </w:pPr>
+            <w:r>
+              <w:rPr>
+                <w:sz w:val="26"/>
+                <w:szCs w:val="26"/>
+              </w:rPr>
+              <w:t>Customer purchase ticket for the selected destinations using available payment methods and print the tickets after the transaction completed</w:t>
+            </w:r>
+          </w:p>
+        </w:tc>
+      </w:tr>
+      <w:tr>
+        <w:tc>
+          <w:tcPr>
+            <w:tcW w:w="2603" w:type="dxa"/>
+          </w:tcPr>
+          <w:p>
+            <w:pPr>
+              <w:rPr>
+                <w:b/>
+                <w:bCs/>
+                <w:sz w:val="26"/>
+                <w:szCs w:val="26"/>
+              </w:rPr>
+            </w:pPr>
+            <w:r>
+              <w:rPr>
+                <w:b/>
+                <w:bCs/>
+                <w:sz w:val="26"/>
+                <w:szCs w:val="26"/>
+              </w:rPr>
+              <w:t>Actors:</w:t>
+            </w:r>
+          </w:p>
+        </w:tc>
+        <w:tc>
+          <w:tcPr>
+            <w:tcW w:w="6007" w:type="dxa"/>
+            <w:gridSpan w:val="2"/>
+          </w:tcPr>
+          <w:p>
+            <w:pPr>
+              <w:rPr>
+                <w:sz w:val="26"/>
+                <w:szCs w:val="26"/>
+              </w:rPr>
+            </w:pPr>
+            <w:r>
+              <w:rPr>
+                <w:sz w:val="26"/>
+                <w:szCs w:val="26"/>
+              </w:rPr>
+              <w:t>Customer, TVM</w:t>
+            </w:r>
+          </w:p>
+        </w:tc>
+      </w:tr>
+      <w:tr>
+        <w:tc>
+          <w:tcPr>
+            <w:tcW w:w="2603" w:type="dxa"/>
+          </w:tcPr>
+          <w:p>
+            <w:pPr>
+              <w:rPr>
+                <w:b/>
+                <w:bCs/>
+                <w:sz w:val="26"/>
+                <w:szCs w:val="26"/>
+              </w:rPr>
+            </w:pPr>
+            <w:r>
+              <w:rPr>
+                <w:b/>
+                <w:bCs/>
+                <w:sz w:val="26"/>
+                <w:szCs w:val="26"/>
+              </w:rPr>
+              <w:t>Preconditions:</w:t>
+            </w:r>
+          </w:p>
+        </w:tc>
+        <w:tc>
+          <w:tcPr>
+            <w:tcW w:w="6007" w:type="dxa"/>
+            <w:gridSpan w:val="2"/>
+          </w:tcPr>
+          <w:p>
+            <w:pPr>
+              <w:rPr>
+                <w:sz w:val="26"/>
+                <w:szCs w:val="26"/>
+              </w:rPr>
+            </w:pPr>
+            <w:r>
+              <w:rPr>
+                <w:sz w:val="26"/>
+                <w:szCs w:val="26"/>
+              </w:rPr>
+              <w:t>_The TVM is functional</w:t>
+            </w:r>
+          </w:p>
+          <w:p>
+            <w:pPr>
+              <w:rPr>
+                <w:sz w:val="26"/>
+                <w:szCs w:val="26"/>
+              </w:rPr>
+            </w:pPr>
+            <w:r>
+              <w:rPr>
+                <w:sz w:val="26"/>
+                <w:szCs w:val="26"/>
+              </w:rPr>
+              <w:t>_The TVM is connected to MRT system</w:t>
+            </w:r>
+          </w:p>
+        </w:tc>
+      </w:tr>
+      <w:tr>
+        <w:tc>
+          <w:tcPr>
+            <w:tcW w:w="2603" w:type="dxa"/>
+          </w:tcPr>
+          <w:p>
+            <w:pPr>
+              <w:rPr>
+                <w:b/>
+                <w:bCs/>
+                <w:sz w:val="26"/>
+                <w:szCs w:val="26"/>
+              </w:rPr>
+            </w:pPr>
+            <w:r>
+              <w:rPr>
+                <w:b/>
+                <w:bCs/>
+                <w:sz w:val="26"/>
+                <w:szCs w:val="26"/>
+              </w:rPr>
+              <w:t>Post conditions:</w:t>
+            </w:r>
+          </w:p>
+        </w:tc>
+        <w:tc>
+          <w:tcPr>
+            <w:tcW w:w="6007" w:type="dxa"/>
+            <w:gridSpan w:val="2"/>
+          </w:tcPr>
+          <w:p>
+            <w:pPr>
+              <w:rPr>
+                <w:sz w:val="26"/>
+                <w:szCs w:val="26"/>
+              </w:rPr>
+            </w:pPr>
+            <w:r>
+              <w:rPr>
+                <w:sz w:val="26"/>
+                <w:szCs w:val="26"/>
+              </w:rPr>
+              <w:t>_The TVM issue a ticket with a bar code</w:t>
+            </w:r>
+          </w:p>
+          <w:p>
+            <w:pPr>
+              <w:rPr>
+                <w:sz w:val="26"/>
+                <w:szCs w:val="26"/>
+              </w:rPr>
+            </w:pPr>
+            <w:r>
+              <w:rPr>
+                <w:sz w:val="26"/>
+                <w:szCs w:val="26"/>
+              </w:rPr>
+              <w:t>_The TVM logs the transaction</w:t>
+            </w:r>
+          </w:p>
+        </w:tc>
+      </w:tr>
+      <w:tr>
+        <w:trPr>
+          <w:trHeight w:val="156"/>
+        </w:trPr>
+        <w:tc>
+          <w:tcPr>
+            <w:tcW w:w="2603" w:type="dxa"/>
+            <w:vMerge w:val="restart"/>
+          </w:tcPr>
+          <w:p>
+            <w:pPr>
+              <w:rPr>
+                <w:b/>
+                <w:bCs/>
+                <w:sz w:val="26"/>
+                <w:szCs w:val="26"/>
+              </w:rPr>
+            </w:pPr>
+            <w:r>
+              <w:rPr>
+                <w:b/>
+                <w:bCs/>
+                <w:sz w:val="26"/>
+                <w:szCs w:val="26"/>
+              </w:rPr>
+              <w:t>Flow of activities:</w:t>
+            </w:r>
+          </w:p>
+        </w:tc>
+        <w:tc>
+          <w:tcPr>
+            <w:tcW w:w="3003" w:type="dxa"/>
+          </w:tcPr>
+          <w:p>
+            <w:pPr>
+              <w:rPr>
+                <w:sz w:val="26"/>
+                <w:szCs w:val="26"/>
+              </w:rPr>
+            </w:pPr>
+            <w:r>
+              <w:rPr>
+                <w:sz w:val="26"/>
+                <w:szCs w:val="26"/>
+              </w:rPr>
+              <w:t>Actor</w:t>
+            </w:r>
+          </w:p>
+        </w:tc>
+        <w:tc>
+          <w:tcPr>
+            <w:tcW w:w="3004" w:type="dxa"/>
+          </w:tcPr>
+          <w:p>
+            <w:pPr>
+              <w:rPr>
+                <w:sz w:val="26"/>
+                <w:szCs w:val="26"/>
+              </w:rPr>
+            </w:pPr>
+            <w:r>
+              <w:rPr>
+                <w:b/>
+                <w:bCs/>
+                <w:sz w:val="26"/>
+                <w:szCs w:val="26"/>
+              </w:rPr>
+              <w:t>Flow of activities:</w:t>
+            </w:r>
+          </w:p>
+        </w:tc>
+      </w:tr>
+      <w:tr>
+        <w:trPr>
+          <w:trHeight w:val="156"/>
+        </w:trPr>
+        <w:tc>
+          <w:tcPr>
+            <w:tcW w:w="2603" w:type="dxa"/>
+            <w:vMerge/>
+          </w:tcPr>
+          <w:p>
+            <w:pPr>
+              <w:rPr>
+                <w:b/>
+                <w:bCs/>
+                <w:sz w:val="26"/>
+                <w:szCs w:val="26"/>
+              </w:rPr>
+            </w:pPr>
+          </w:p>
+        </w:tc>
+        <w:tc>
+          <w:tcPr>
+            <w:tcW w:w="3003" w:type="dxa"/>
+          </w:tcPr>
+          <w:p>
+            <w:pPr>
+              <w:rPr>
+                <w:sz w:val="26"/>
+                <w:szCs w:val="26"/>
+              </w:rPr>
+            </w:pPr>
+          </w:p>
+        </w:tc>
+        <w:tc>
+          <w:tcPr>
+            <w:tcW w:w="3004" w:type="dxa"/>
+          </w:tcPr>
+          <w:p>
+            <w:pPr>
+              <w:rPr>
+                <w:sz w:val="26"/>
+                <w:szCs w:val="26"/>
+              </w:rPr>
+            </w:pPr>
+          </w:p>
+        </w:tc>
+      </w:tr>
+      <w:tr>
+        <w:tc>
+          <w:tcPr>
+            <w:tcW w:w="2603" w:type="dxa"/>
+          </w:tcPr>
+          <w:p>
+            <w:pPr>
+              <w:rPr>
+                <w:b/>
+                <w:bCs/>
+                <w:sz w:val="26"/>
+                <w:szCs w:val="26"/>
+              </w:rPr>
+            </w:pPr>
+            <w:r>
+              <w:rPr>
+                <w:b/>
+                <w:bCs/>
+                <w:sz w:val="26"/>
+                <w:szCs w:val="26"/>
+              </w:rPr>
+              <w:t>Alternative flows:</w:t>
+            </w:r>
+          </w:p>
+        </w:tc>
+        <w:tc>
+          <w:tcPr>
+            <w:tcW w:w="6007" w:type="dxa"/>
+            <w:gridSpan w:val="2"/>
+          </w:tcPr>
+          <w:p>
+            <w:pPr>
+              <w:rPr>
+                <w:sz w:val="26"/>
+                <w:szCs w:val="26"/>
+              </w:rPr>
+            </w:pPr>
+          </w:p>
+        </w:tc>
+      </w:tr>
+      <w:tr>
+        <w:tc>
+          <w:tcPr>
+            <w:tcW w:w="2603" w:type="dxa"/>
+          </w:tcPr>
+          <w:p>
+            <w:pPr>
+              <w:rPr>
+                <w:b/>
+                <w:bCs/>
+                <w:sz w:val="26"/>
+                <w:szCs w:val="26"/>
+              </w:rPr>
+            </w:pPr>
+            <w:r>
+              <w:rPr>
+                <w:b/>
+                <w:bCs/>
+                <w:sz w:val="26"/>
+                <w:szCs w:val="26"/>
+              </w:rPr>
+              <w:t>Exception conditions:</w:t>
+            </w:r>
+          </w:p>
+        </w:tc>
+        <w:tc>
+          <w:tcPr>
+            <w:tcW w:w="6007" w:type="dxa"/>
+            <w:gridSpan w:val="2"/>
+          </w:tcPr>
+          <w:p>
+            <w:pPr>
+              <w:rPr>
+                <w:sz w:val="26"/>
+                <w:szCs w:val="26"/>
+              </w:rPr>
+            </w:pPr>
+          </w:p>
+        </w:tc>
+      </w:tr>
+    </w:tbl>
+    <w:p>
+      <w:pPr>
+        <w:rPr>
+          <w:b/>
+          <w:bCs/>
+          <w:sz w:val="32"/>
+          <w:szCs w:val="32"/>
+        </w:rPr>
+      </w:pPr>
+    </w:p>
+    <w:p>
+      <w:pPr>
+        <w:pStyle w:val="ListParagraph"/>
+        <w:numPr>
+          <w:ilvl w:val="1"/>
+          <w:numId w:val="1"/>
+        </w:numPr>
+        <w:rPr>
+          <w:b/>
+          <w:bCs/>
+          <w:sz w:val="32"/>
+          <w:szCs w:val="32"/>
+        </w:rPr>
+      </w:pPr>
+      <w:r>
+        <w:rPr>
+          <w:b/>
+          <w:bCs/>
+          <w:sz w:val="32"/>
+          <w:szCs w:val="32"/>
+        </w:rPr>
+        <w:t>Error logs view description</w:t>
+      </w:r>
+    </w:p>
+    <w:tbl>
+      <w:tblPr>
+        <w:tblStyle w:val="TableGrid"/>
+        <w:tblW w:w="0" w:type="auto"/>
+        <w:tblInd w:w="720" w:type="dxa"/>
+        <w:tblBorders>
+          <w:top w:val="single" w:sz="12" w:space="0" w:color="auto"/>
+          <w:left w:val="single" w:sz="12" w:space="0" w:color="auto"/>
+          <w:bottom w:val="single" w:sz="12" w:space="0" w:color="auto"/>
+          <w:right w:val="single" w:sz="12" w:space="0" w:color="auto"/>
+          <w:insideH w:val="single" w:sz="6" w:space="0" w:color="auto"/>
+          <w:insideV w:val="single" w:sz="6" w:space="0" w:color="auto"/>
+        </w:tblBorders>
+        <w:tblLook w:val="04A0" w:firstRow="1" w:lastRow="0" w:firstColumn="1" w:lastColumn="0" w:noHBand="0" w:noVBand="1"/>
+      </w:tblPr>
+      <w:tblGrid>
+        <w:gridCol w:w="2603"/>
+        <w:gridCol w:w="3003"/>
+        <w:gridCol w:w="3004"/>
+      </w:tblGrid>
+      <w:tr>
+        <w:tc>
+          <w:tcPr>
+            <w:tcW w:w="2603" w:type="dxa"/>
+          </w:tcPr>
+          <w:p>
+            <w:pPr>
+              <w:rPr>
+                <w:b/>
+                <w:bCs/>
+                <w:sz w:val="26"/>
+                <w:szCs w:val="26"/>
+              </w:rPr>
+            </w:pPr>
+            <w:r>
+              <w:rPr>
+                <w:b/>
+                <w:bCs/>
+                <w:sz w:val="26"/>
+                <w:szCs w:val="26"/>
+              </w:rPr>
+              <w:t>Use case name:</w:t>
+            </w:r>
+          </w:p>
+        </w:tc>
+        <w:tc>
+          <w:tcPr>
+            <w:tcW w:w="6007" w:type="dxa"/>
+            <w:gridSpan w:val="2"/>
+          </w:tcPr>
+          <w:p>
+            <w:pPr>
+              <w:rPr>
+                <w:sz w:val="26"/>
+                <w:szCs w:val="26"/>
+              </w:rPr>
+            </w:pPr>
+            <w:r>
+              <w:rPr>
+                <w:sz w:val="26"/>
+                <w:szCs w:val="26"/>
+              </w:rPr>
+              <w:t>Purchase Ticket</w:t>
+            </w:r>
+          </w:p>
+        </w:tc>
+      </w:tr>
+      <w:tr>
+        <w:tc>
+          <w:tcPr>
+            <w:tcW w:w="2603" w:type="dxa"/>
+          </w:tcPr>
+          <w:p>
+            <w:pPr>
+              <w:rPr>
+                <w:b/>
+                <w:bCs/>
+                <w:sz w:val="26"/>
+                <w:szCs w:val="26"/>
+              </w:rPr>
+            </w:pPr>
+            <w:r>
+              <w:rPr>
+                <w:b/>
+                <w:bCs/>
+                <w:sz w:val="26"/>
+                <w:szCs w:val="26"/>
+              </w:rPr>
+              <w:t>Trigger event:</w:t>
+            </w:r>
+          </w:p>
+        </w:tc>
+        <w:tc>
+          <w:tcPr>
+            <w:tcW w:w="6007" w:type="dxa"/>
+            <w:gridSpan w:val="2"/>
+          </w:tcPr>
+          <w:p>
+            <w:pPr>
+              <w:rPr>
+                <w:sz w:val="26"/>
+                <w:szCs w:val="26"/>
+              </w:rPr>
+            </w:pPr>
+            <w:r>
+              <w:rPr>
+                <w:sz w:val="26"/>
+                <w:szCs w:val="26"/>
+              </w:rPr>
+              <w:t>After hit the start button on the screen</w:t>
+            </w:r>
+          </w:p>
+        </w:tc>
+      </w:tr>
+      <w:tr>
+        <w:tc>
+          <w:tcPr>
+            <w:tcW w:w="2603" w:type="dxa"/>
+          </w:tcPr>
+          <w:p>
+            <w:pPr>
+              <w:rPr>
+                <w:b/>
+                <w:bCs/>
+                <w:sz w:val="26"/>
+                <w:szCs w:val="26"/>
+              </w:rPr>
+            </w:pPr>
+            <w:r>
+              <w:rPr>
+                <w:b/>
+                <w:bCs/>
+                <w:sz w:val="26"/>
+                <w:szCs w:val="26"/>
+              </w:rPr>
+              <w:t>Brief description:</w:t>
+            </w:r>
+          </w:p>
+        </w:tc>
+        <w:tc>
+          <w:tcPr>
+            <w:tcW w:w="6007" w:type="dxa"/>
+            <w:gridSpan w:val="2"/>
+          </w:tcPr>
+          <w:p>
+            <w:pPr>
+              <w:rPr>
+                <w:sz w:val="26"/>
+                <w:szCs w:val="26"/>
+              </w:rPr>
+            </w:pPr>
+            <w:r>
+              <w:rPr>
+                <w:sz w:val="26"/>
+                <w:szCs w:val="26"/>
+              </w:rPr>
+              <w:t>Customer purchase ticket for the selected destinations using available payment methods and print the tickets after the transaction completed</w:t>
+            </w:r>
+          </w:p>
+        </w:tc>
+      </w:tr>
+      <w:tr>
+        <w:tc>
+          <w:tcPr>
+            <w:tcW w:w="2603" w:type="dxa"/>
+          </w:tcPr>
+          <w:p>
+            <w:pPr>
+              <w:rPr>
+                <w:b/>
+                <w:bCs/>
+                <w:sz w:val="26"/>
+                <w:szCs w:val="26"/>
+              </w:rPr>
+            </w:pPr>
+            <w:r>
+              <w:rPr>
+                <w:b/>
+                <w:bCs/>
+                <w:sz w:val="26"/>
+                <w:szCs w:val="26"/>
+              </w:rPr>
+              <w:t>Actors:</w:t>
+            </w:r>
+          </w:p>
+        </w:tc>
+        <w:tc>
+          <w:tcPr>
+            <w:tcW w:w="6007" w:type="dxa"/>
+            <w:gridSpan w:val="2"/>
+          </w:tcPr>
+          <w:p>
+            <w:pPr>
+              <w:rPr>
+                <w:sz w:val="26"/>
+                <w:szCs w:val="26"/>
+              </w:rPr>
+            </w:pPr>
+            <w:r>
+              <w:rPr>
+                <w:sz w:val="26"/>
+                <w:szCs w:val="26"/>
+              </w:rPr>
+              <w:t>Customer, TVM</w:t>
+            </w:r>
+          </w:p>
+        </w:tc>
+      </w:tr>
+      <w:tr>
+        <w:tc>
+          <w:tcPr>
+            <w:tcW w:w="2603" w:type="dxa"/>
+          </w:tcPr>
+          <w:p>
+            <w:pPr>
+              <w:rPr>
+                <w:b/>
+                <w:bCs/>
+                <w:sz w:val="26"/>
+                <w:szCs w:val="26"/>
+              </w:rPr>
+            </w:pPr>
+            <w:r>
+              <w:rPr>
+                <w:b/>
+                <w:bCs/>
+                <w:sz w:val="26"/>
+                <w:szCs w:val="26"/>
+              </w:rPr>
+              <w:t>Preconditions:</w:t>
+            </w:r>
+          </w:p>
+        </w:tc>
+        <w:tc>
+          <w:tcPr>
+            <w:tcW w:w="6007" w:type="dxa"/>
+            <w:gridSpan w:val="2"/>
+          </w:tcPr>
+          <w:p>
+            <w:pPr>
+              <w:rPr>
+                <w:sz w:val="26"/>
+                <w:szCs w:val="26"/>
+              </w:rPr>
+            </w:pPr>
+            <w:r>
+              <w:rPr>
+                <w:sz w:val="26"/>
+                <w:szCs w:val="26"/>
+              </w:rPr>
+              <w:t>_The TVM is functional</w:t>
+            </w:r>
+          </w:p>
+          <w:p>
+            <w:pPr>
+              <w:rPr>
+                <w:sz w:val="26"/>
+                <w:szCs w:val="26"/>
+              </w:rPr>
+            </w:pPr>
+            <w:r>
+              <w:rPr>
+                <w:sz w:val="26"/>
+                <w:szCs w:val="26"/>
+              </w:rPr>
+              <w:t>_The TVM is connected to MRT system</w:t>
+            </w:r>
+          </w:p>
+        </w:tc>
+      </w:tr>
+      <w:tr>
+        <w:tc>
+          <w:tcPr>
+            <w:tcW w:w="2603" w:type="dxa"/>
+          </w:tcPr>
+          <w:p>
+            <w:pPr>
+              <w:rPr>
+                <w:b/>
+                <w:bCs/>
+                <w:sz w:val="26"/>
+                <w:szCs w:val="26"/>
+              </w:rPr>
+            </w:pPr>
+            <w:r>
+              <w:rPr>
+                <w:b/>
+                <w:bCs/>
+                <w:sz w:val="26"/>
+                <w:szCs w:val="26"/>
+              </w:rPr>
+              <w:t>Post conditions:</w:t>
+            </w:r>
+          </w:p>
+        </w:tc>
+        <w:tc>
+          <w:tcPr>
+            <w:tcW w:w="6007" w:type="dxa"/>
+            <w:gridSpan w:val="2"/>
+          </w:tcPr>
+          <w:p>
+            <w:pPr>
+              <w:rPr>
+                <w:sz w:val="26"/>
+                <w:szCs w:val="26"/>
+              </w:rPr>
+            </w:pPr>
+            <w:r>
+              <w:rPr>
+                <w:sz w:val="26"/>
+                <w:szCs w:val="26"/>
+              </w:rPr>
+              <w:t>_The TVM issue a ticket with a bar code</w:t>
+            </w:r>
+          </w:p>
+          <w:p>
+            <w:pPr>
+              <w:rPr>
+                <w:sz w:val="26"/>
+                <w:szCs w:val="26"/>
+              </w:rPr>
+            </w:pPr>
+            <w:r>
+              <w:rPr>
+                <w:sz w:val="26"/>
+                <w:szCs w:val="26"/>
+              </w:rPr>
+              <w:t>_The TVM logs the transaction</w:t>
+            </w:r>
+          </w:p>
+        </w:tc>
+      </w:tr>
+      <w:tr>
+        <w:trPr>
+          <w:trHeight w:val="156"/>
+        </w:trPr>
+        <w:tc>
+          <w:tcPr>
+            <w:tcW w:w="2603" w:type="dxa"/>
+            <w:vMerge w:val="restart"/>
+          </w:tcPr>
+          <w:p>
+            <w:pPr>
+              <w:rPr>
+                <w:b/>
+                <w:bCs/>
+                <w:sz w:val="26"/>
+                <w:szCs w:val="26"/>
+              </w:rPr>
+            </w:pPr>
+            <w:r>
+              <w:rPr>
+                <w:b/>
+                <w:bCs/>
+                <w:sz w:val="26"/>
+                <w:szCs w:val="26"/>
+              </w:rPr>
+              <w:t>Flow of activities:</w:t>
+            </w:r>
+          </w:p>
+        </w:tc>
+        <w:tc>
+          <w:tcPr>
+            <w:tcW w:w="3003" w:type="dxa"/>
+          </w:tcPr>
+          <w:p>
+            <w:pPr>
+              <w:rPr>
+                <w:sz w:val="26"/>
+                <w:szCs w:val="26"/>
+              </w:rPr>
+            </w:pPr>
+            <w:r>
+              <w:rPr>
+                <w:sz w:val="26"/>
+                <w:szCs w:val="26"/>
+              </w:rPr>
+              <w:t>Actor</w:t>
+            </w:r>
+          </w:p>
+        </w:tc>
+        <w:tc>
+          <w:tcPr>
+            <w:tcW w:w="3004" w:type="dxa"/>
+          </w:tcPr>
+          <w:p>
+            <w:pPr>
+              <w:rPr>
+                <w:sz w:val="26"/>
+                <w:szCs w:val="26"/>
+              </w:rPr>
+            </w:pPr>
+            <w:r>
+              <w:rPr>
+                <w:b/>
+                <w:bCs/>
+                <w:sz w:val="26"/>
+                <w:szCs w:val="26"/>
+              </w:rPr>
+              <w:t>Flow of activities:</w:t>
+            </w:r>
+          </w:p>
+        </w:tc>
+      </w:tr>
+      <w:tr>
+        <w:trPr>
+          <w:trHeight w:val="156"/>
+        </w:trPr>
+        <w:tc>
+          <w:tcPr>
+            <w:tcW w:w="2603" w:type="dxa"/>
+            <w:vMerge/>
+          </w:tcPr>
+          <w:p>
+            <w:pPr>
+              <w:rPr>
+                <w:b/>
+                <w:bCs/>
+                <w:sz w:val="26"/>
+                <w:szCs w:val="26"/>
+              </w:rPr>
+            </w:pPr>
+          </w:p>
+        </w:tc>
+        <w:tc>
+          <w:tcPr>
+            <w:tcW w:w="3003" w:type="dxa"/>
+          </w:tcPr>
+          <w:p>
+            <w:pPr>
+              <w:rPr>
+                <w:sz w:val="26"/>
+                <w:szCs w:val="26"/>
+              </w:rPr>
+            </w:pPr>
+          </w:p>
+        </w:tc>
+        <w:tc>
+          <w:tcPr>
+            <w:tcW w:w="3004" w:type="dxa"/>
+          </w:tcPr>
+          <w:p>
+            <w:pPr>
+              <w:rPr>
+                <w:sz w:val="26"/>
+                <w:szCs w:val="26"/>
+              </w:rPr>
+            </w:pPr>
+          </w:p>
+        </w:tc>
+      </w:tr>
+      <w:tr>
+        <w:tc>
+          <w:tcPr>
+            <w:tcW w:w="2603" w:type="dxa"/>
+          </w:tcPr>
+          <w:p>
+            <w:pPr>
+              <w:rPr>
+                <w:b/>
+                <w:bCs/>
+                <w:sz w:val="26"/>
+                <w:szCs w:val="26"/>
+              </w:rPr>
+            </w:pPr>
+            <w:r>
+              <w:rPr>
+                <w:b/>
+                <w:bCs/>
+                <w:sz w:val="26"/>
+                <w:szCs w:val="26"/>
+              </w:rPr>
+              <w:t>Alternative flows:</w:t>
+            </w:r>
+          </w:p>
+        </w:tc>
+        <w:tc>
+          <w:tcPr>
+            <w:tcW w:w="6007" w:type="dxa"/>
+            <w:gridSpan w:val="2"/>
+          </w:tcPr>
+          <w:p>
+            <w:pPr>
+              <w:rPr>
+                <w:sz w:val="26"/>
+                <w:szCs w:val="26"/>
+              </w:rPr>
+            </w:pPr>
+          </w:p>
+        </w:tc>
+      </w:tr>
+      <w:tr>
+        <w:tc>
+          <w:tcPr>
+            <w:tcW w:w="2603" w:type="dxa"/>
+          </w:tcPr>
+          <w:p>
+            <w:pPr>
+              <w:rPr>
+                <w:b/>
+                <w:bCs/>
+                <w:sz w:val="26"/>
+                <w:szCs w:val="26"/>
+              </w:rPr>
+            </w:pPr>
+            <w:r>
+              <w:rPr>
+                <w:b/>
+                <w:bCs/>
+                <w:sz w:val="26"/>
+                <w:szCs w:val="26"/>
+              </w:rPr>
+              <w:t>Exception conditions:</w:t>
+            </w:r>
+          </w:p>
+        </w:tc>
+        <w:tc>
+          <w:tcPr>
+            <w:tcW w:w="6007" w:type="dxa"/>
+            <w:gridSpan w:val="2"/>
+          </w:tcPr>
+          <w:p>
+            <w:pPr>
+              <w:rPr>
+                <w:sz w:val="26"/>
+                <w:szCs w:val="26"/>
+              </w:rPr>
+            </w:pPr>
+          </w:p>
+        </w:tc>
+      </w:tr>
+    </w:tbl>
+    <w:p>
+      <w:pPr>
+        <w:pStyle w:val="ListParagraph"/>
+        <w:ind w:left="1440"/>
+        <w:rPr>
+          <w:b/>
+          <w:bCs/>
+          <w:sz w:val="32"/>
+          <w:szCs w:val="32"/>
+        </w:rPr>
+      </w:pPr>
     </w:p>
     <w:p>
       <w:pPr>
@@ -397,6 +4565,95 @@
 <file path=word/numbering.xml><?xml version="1.0" encoding="utf-8"?>
 <w:numbering xmlns:wpc="http://schemas.microsoft.com/office/word/2010/wordprocessingCanvas" xmlns:cx="http://schemas.microsoft.com/office/drawing/2014/chartex" xmlns:cx1="http://schemas.microsoft.com/office/drawing/2015/9/8/chartex" xmlns:cx2="http://schemas.microsoft.com/office/drawing/2015/10/21/chartex" xmlns:cx3="http://schemas.microsoft.com/office/drawing/2016/5/9/chartex" xmlns:cx4="http://schemas.microsoft.com/office/drawing/2016/5/10/chartex" xmlns:cx5="http://schemas.microsoft.com/office/drawing/2016/5/11/chartex" xmlns:cx6="http://schemas.microsoft.com/office/drawing/2016/5/12/chartex" xmlns:cx7="http://schemas.microsoft.com/office/drawing/2016/5/13/chartex" xmlns:cx8="http://schemas.microsoft.com/office/drawing/2016/5/14/chartex" xmlns:mc="http://schemas.openxmlformats.org/markup-compatibility/2006" xmlns:aink="http://schemas.microsoft.com/office/drawing/2016/ink" xmlns:am3d="http://schemas.microsoft.com/office/drawing/2017/model3d" xmlns:o="urn:schemas-microsoft-com:office:office" xmlns:oel="http://schemas.microsoft.com/office/2019/extlst" xmlns:r="http://schemas.openxmlformats.org/officeDocument/2006/relationships" xmlns:m="http://schemas.openxmlformats.org/officeDocument/2006/math" xmlns:v="urn:schemas-microsoft-com:vml" xmlns:wp14="http://schemas.microsoft.com/office/word/2010/wordprocessingDrawing" xmlns:wp="http://schemas.openxmlformats.org/drawingml/2006/wordprocessingDrawing" xmlns:w10="urn:schemas-microsoft-com:office:word" xmlns:w="http://schemas.openxmlformats.org/wordprocessingml/2006/main" xmlns:w14="http://schemas.microsoft.com/office/word/2010/wordml" xmlns:w15="http://schemas.microsoft.com/office/word/2012/wordml" xmlns:w16cex="http://schemas.microsoft.com/office/word/2018/wordml/cex" xmlns:w16cid="http://schemas.microsoft.com/office/word/2016/wordml/cid" xmlns:w16="http://schemas.microsoft.com/office/word/2018/wordml" xmlns:w16sdtdh="http://schemas.microsoft.com/office/word/2020/wordml/sdtdatahash" xmlns:w16se="http://schemas.microsoft.com/office/word/2015/wordml/symex" xmlns:wpg="http://schemas.microsoft.com/office/word/2010/wordprocessingGroup" xmlns:wpi="http://schemas.microsoft.com/office/word/2010/wordprocessingInk" xmlns:wne="http://schemas.microsoft.com/office/word/2006/wordml" xmlns:wps="http://schemas.microsoft.com/office/word/2010/wordprocessingShape" mc:Ignorable="w14 w15 w16se w16cid w16 w16cex w16sdtdh wp14">
   <w:abstractNum w:abstractNumId="0" w15:restartNumberingAfterBreak="0">
+    <w:nsid w:val="45534D31"/>
+    <w:multiLevelType w:val="hybridMultilevel"/>
+    <w:tmpl w:val="975C2404"/>
+    <w:lvl w:ilvl="0" w:tplc="0409000F">
+      <w:start w:val="1"/>
+      <w:numFmt w:val="decimal"/>
+      <w:lvlText w:val="%1."/>
+      <w:lvlJc w:val="left"/>
+      <w:pPr>
+        <w:ind w:left="720" w:hanging="360"/>
+      </w:pPr>
+      <w:rPr>
+        <w:rFonts w:hint="default"/>
+      </w:rPr>
+    </w:lvl>
+    <w:lvl w:ilvl="1" w:tplc="04090019" w:tentative="1">
+      <w:start w:val="1"/>
+      <w:numFmt w:val="lowerLetter"/>
+      <w:lvlText w:val="%2."/>
+      <w:lvlJc w:val="left"/>
+      <w:pPr>
+        <w:ind w:left="1440" w:hanging="360"/>
+      </w:pPr>
+    </w:lvl>
+    <w:lvl w:ilvl="2" w:tplc="0409001B" w:tentative="1">
+      <w:start w:val="1"/>
+      <w:numFmt w:val="lowerRoman"/>
+      <w:lvlText w:val="%3."/>
+      <w:lvlJc w:val="right"/>
+      <w:pPr>
+        <w:ind w:left="2160" w:hanging="180"/>
+      </w:pPr>
+    </w:lvl>
+    <w:lvl w:ilvl="3" w:tplc="0409000F" w:tentative="1">
+      <w:start w:val="1"/>
+      <w:numFmt w:val="decimal"/>
+      <w:lvlText w:val="%4."/>
+      <w:lvlJc w:val="left"/>
+      <w:pPr>
+        <w:ind w:left="2880" w:hanging="360"/>
+      </w:pPr>
+    </w:lvl>
+    <w:lvl w:ilvl="4" w:tplc="04090019" w:tentative="1">
+      <w:start w:val="1"/>
+      <w:numFmt w:val="lowerLetter"/>
+      <w:lvlText w:val="%5."/>
+      <w:lvlJc w:val="left"/>
+      <w:pPr>
+        <w:ind w:left="3600" w:hanging="360"/>
+      </w:pPr>
+    </w:lvl>
+    <w:lvl w:ilvl="5" w:tplc="0409001B" w:tentative="1">
+      <w:start w:val="1"/>
+      <w:numFmt w:val="lowerRoman"/>
+      <w:lvlText w:val="%6."/>
+      <w:lvlJc w:val="right"/>
+      <w:pPr>
+        <w:ind w:left="4320" w:hanging="180"/>
+      </w:pPr>
+    </w:lvl>
+    <w:lvl w:ilvl="6" w:tplc="0409000F" w:tentative="1">
+      <w:start w:val="1"/>
+      <w:numFmt w:val="decimal"/>
+      <w:lvlText w:val="%7."/>
+      <w:lvlJc w:val="left"/>
+      <w:pPr>
+        <w:ind w:left="5040" w:hanging="360"/>
+      </w:pPr>
+    </w:lvl>
+    <w:lvl w:ilvl="7" w:tplc="04090019" w:tentative="1">
+      <w:start w:val="1"/>
+      <w:numFmt w:val="lowerLetter"/>
+      <w:lvlText w:val="%8."/>
+      <w:lvlJc w:val="left"/>
+      <w:pPr>
+        <w:ind w:left="5760" w:hanging="360"/>
+      </w:pPr>
+    </w:lvl>
+    <w:lvl w:ilvl="8" w:tplc="0409001B" w:tentative="1">
+      <w:start w:val="1"/>
+      <w:numFmt w:val="lowerRoman"/>
+      <w:lvlText w:val="%9."/>
+      <w:lvlJc w:val="right"/>
+      <w:pPr>
+        <w:ind w:left="6480" w:hanging="180"/>
+      </w:pPr>
+    </w:lvl>
+  </w:abstractNum>
+  <w:abstractNum w:abstractNumId="1" w15:restartNumberingAfterBreak="0">
     <w:nsid w:val="68527240"/>
     <w:multiLevelType w:val="multilevel"/>
     <w:tmpl w:val="34B67880"/>
@@ -514,7 +4771,99 @@
       </w:rPr>
     </w:lvl>
   </w:abstractNum>
+  <w:abstractNum w:abstractNumId="2" w15:restartNumberingAfterBreak="0">
+    <w:nsid w:val="6CF11C5B"/>
+    <w:multiLevelType w:val="hybridMultilevel"/>
+    <w:tmpl w:val="2920F9CE"/>
+    <w:lvl w:ilvl="0" w:tplc="0409000F">
+      <w:start w:val="1"/>
+      <w:numFmt w:val="decimal"/>
+      <w:lvlText w:val="%1."/>
+      <w:lvlJc w:val="left"/>
+      <w:pPr>
+        <w:ind w:left="720" w:hanging="360"/>
+      </w:pPr>
+    </w:lvl>
+    <w:lvl w:ilvl="1" w:tplc="04090019" w:tentative="1">
+      <w:start w:val="1"/>
+      <w:numFmt w:val="lowerLetter"/>
+      <w:lvlText w:val="%2."/>
+      <w:lvlJc w:val="left"/>
+      <w:pPr>
+        <w:ind w:left="1440" w:hanging="360"/>
+      </w:pPr>
+    </w:lvl>
+    <w:lvl w:ilvl="2" w:tplc="0409001B" w:tentative="1">
+      <w:start w:val="1"/>
+      <w:numFmt w:val="lowerRoman"/>
+      <w:lvlText w:val="%3."/>
+      <w:lvlJc w:val="right"/>
+      <w:pPr>
+        <w:ind w:left="2160" w:hanging="180"/>
+      </w:pPr>
+    </w:lvl>
+    <w:lvl w:ilvl="3" w:tplc="0409000F" w:tentative="1">
+      <w:start w:val="1"/>
+      <w:numFmt w:val="decimal"/>
+      <w:lvlText w:val="%4."/>
+      <w:lvlJc w:val="left"/>
+      <w:pPr>
+        <w:ind w:left="2880" w:hanging="360"/>
+      </w:pPr>
+    </w:lvl>
+    <w:lvl w:ilvl="4" w:tplc="04090019" w:tentative="1">
+      <w:start w:val="1"/>
+      <w:numFmt w:val="lowerLetter"/>
+      <w:lvlText w:val="%5."/>
+      <w:lvlJc w:val="left"/>
+      <w:pPr>
+        <w:ind w:left="3600" w:hanging="360"/>
+      </w:pPr>
+    </w:lvl>
+    <w:lvl w:ilvl="5" w:tplc="0409001B" w:tentative="1">
+      <w:start w:val="1"/>
+      <w:numFmt w:val="lowerRoman"/>
+      <w:lvlText w:val="%6."/>
+      <w:lvlJc w:val="right"/>
+      <w:pPr>
+        <w:ind w:left="4320" w:hanging="180"/>
+      </w:pPr>
+    </w:lvl>
+    <w:lvl w:ilvl="6" w:tplc="0409000F" w:tentative="1">
+      <w:start w:val="1"/>
+      <w:numFmt w:val="decimal"/>
+      <w:lvlText w:val="%7."/>
+      <w:lvlJc w:val="left"/>
+      <w:pPr>
+        <w:ind w:left="5040" w:hanging="360"/>
+      </w:pPr>
+    </w:lvl>
+    <w:lvl w:ilvl="7" w:tplc="04090019" w:tentative="1">
+      <w:start w:val="1"/>
+      <w:numFmt w:val="lowerLetter"/>
+      <w:lvlText w:val="%8."/>
+      <w:lvlJc w:val="left"/>
+      <w:pPr>
+        <w:ind w:left="5760" w:hanging="360"/>
+      </w:pPr>
+    </w:lvl>
+    <w:lvl w:ilvl="8" w:tplc="0409001B" w:tentative="1">
+      <w:start w:val="1"/>
+      <w:numFmt w:val="lowerRoman"/>
+      <w:lvlText w:val="%9."/>
+      <w:lvlJc w:val="right"/>
+      <w:pPr>
+        <w:ind w:left="6480" w:hanging="180"/>
+      </w:pPr>
+    </w:lvl>
+  </w:abstractNum>
   <w:num w:numId="1" w16cid:durableId="1837307200">
+    <w:abstractNumId w:val="1"/>
+  </w:num>
+  <w:num w:numId="2" w16cid:durableId="1345326646">
+    <w:abstractNumId w:val="2"/>
+  </w:num>
+  <w:num w:numId="3" w16cid:durableId="1025713709">
     <w:abstractNumId w:val="0"/>
   </w:num>
 </w:numbering>
@@ -957,6 +5306,25 @@
       <w:contextualSpacing/>
     </w:pPr>
   </w:style>
+  <w:style w:type="table" w:styleId="TableGrid">
+    <w:name w:val="Table Grid"/>
+    <w:basedOn w:val="TableNormal"/>
+    <w:uiPriority w:val="39"/>
+    <w:rsid w:val="00D61283"/>
+    <w:pPr>
+      <w:spacing w:after="0" w:line="240" w:lineRule="auto"/>
+    </w:pPr>
+    <w:tblPr>
+      <w:tblBorders>
+        <w:top w:val="single" w:sz="4" w:space="0" w:color="auto"/>
+        <w:left w:val="single" w:sz="4" w:space="0" w:color="auto"/>
+        <w:bottom w:val="single" w:sz="4" w:space="0" w:color="auto"/>
+        <w:right w:val="single" w:sz="4" w:space="0" w:color="auto"/>
+        <w:insideH w:val="single" w:sz="4" w:space="0" w:color="auto"/>
+        <w:insideV w:val="single" w:sz="4" w:space="0" w:color="auto"/>
+      </w:tblBorders>
+    </w:tblPr>
+  </w:style>
 </w:styles>
 </file>
 
@@ -1253,4 +5621,16 @@
     </a:ext>
   </a:extLst>
 </a:theme>
+</file>
+
+<file path=customXml/item1.xml><?xml version="1.0" encoding="utf-8"?>
+<b:Sources xmlns:b="http://schemas.openxmlformats.org/officeDocument/2006/bibliography" xmlns="http://schemas.openxmlformats.org/officeDocument/2006/bibliography" SelectedStyle="\APASixthEditionOfficeOnline.xsl" StyleName="APA" Version="6"/>
+</file>
+
+<file path=customXml/itemProps1.xml><?xml version="1.0" encoding="utf-8"?>
+<ds:datastoreItem xmlns:ds="http://schemas.openxmlformats.org/officeDocument/2006/customXml" ds:itemID="{06558609-B679-46B0-80D9-F36EEAA869F2}">
+  <ds:schemaRefs>
+    <ds:schemaRef ds:uri="http://schemas.openxmlformats.org/officeDocument/2006/bibliography"/>
+  </ds:schemaRefs>
+</ds:datastoreItem>
 </file>
</xml_diff>